<commit_message>
course player with socket io
</commit_message>
<xml_diff>
--- a/public/docs/online_course_player_with_socketio.docx
+++ b/public/docs/online_course_player_with_socketio.docx
@@ -44,121 +44,115 @@
         <w:rPr>
           <w:rFonts w:ascii="Times-Roman" w:hAnsi="Times-Roman" w:cs="Times-Roman"/>
         </w:rPr>
-        <w:t xml:space="preserve">This </w:t>
-      </w:r>
-      <w:r>
-        <w:rPr>
-          <w:rFonts w:ascii="Times-Roman" w:hAnsi="Times-Roman" w:cs="Times-Roman"/>
-        </w:rPr>
-        <w:t>web</w:t>
-      </w:r>
-      <w:r>
-        <w:rPr>
-          <w:rFonts w:ascii="Times-Roman" w:hAnsi="Times-Roman" w:cs="Times-Roman"/>
-        </w:rPr>
-        <w:t xml:space="preserve"> application is developed by </w:t>
-      </w:r>
-      <w:r>
-        <w:rPr>
-          <w:rFonts w:ascii="Times-Roman" w:hAnsi="Times-Roman" w:cs="Times-Roman"/>
-        </w:rPr>
-        <w:t>Node.js and Socket.io</w:t>
-      </w:r>
-      <w:r>
-        <w:rPr>
-          <w:rFonts w:ascii="Times-Roman" w:hAnsi="Times-Roman" w:cs="Times-Roman"/>
-        </w:rPr>
-        <w:t>SignalR based on WebSocket.</w:t>
-      </w:r>
-      <w:r>
-        <w:rPr>
-          <w:rFonts w:ascii="Times-Roman" w:hAnsi="Times-Roman" w:cs="Times-Roman"/>
-        </w:rPr>
-        <w:t xml:space="preserve"> There are several samples in this application which demonstrate what SignalR can do,</w:t>
-      </w:r>
-      <w:r>
-        <w:rPr>
-          <w:rFonts w:ascii="Times-Roman" w:hAnsi="Times-Roman" w:cs="Times-Roman"/>
-        </w:rPr>
-        <w:t xml:space="preserve"> described as follows</w:t>
-      </w:r>
-      <w:r>
-        <w:rPr>
-          <w:rFonts w:ascii="Times-Roman" w:hAnsi="Times-Roman" w:cs="Times-Roman"/>
-        </w:rPr>
-        <w:t xml:space="preserve">: </w:t>
-      </w:r>
-    </w:p>
-    <w:p>
-      <w:pPr>
-        <w:pStyle w:val="ListParagraph"/>
-        <w:numPr>
-          <w:ilvl w:val="0"/>
-          <w:numId w:val="18"/>
-        </w:numPr>
-        <w:rPr>
-          <w:rFonts w:ascii="Times-Roman" w:hAnsi="Times-Roman" w:cs="Times-Roman"/>
-        </w:rPr>
-      </w:pPr>
-      <w:r>
-        <w:rPr>
-          <w:rFonts w:ascii="Times-Roman" w:hAnsi="Times-Roman" w:cs="Times-Roman"/>
-        </w:rPr>
-        <w:t>Chart</w:t>
-      </w:r>
-    </w:p>
-    <w:p>
-      <w:pPr>
-        <w:pStyle w:val="ListParagraph"/>
-        <w:numPr>
-          <w:ilvl w:val="0"/>
-          <w:numId w:val="18"/>
-        </w:numPr>
-        <w:rPr>
-          <w:rFonts w:ascii="Times-Roman" w:hAnsi="Times-Roman" w:cs="Times-Roman"/>
-        </w:rPr>
-      </w:pPr>
-      <w:r>
-        <w:rPr>
-          <w:rFonts w:ascii="Times-Roman" w:hAnsi="Times-Roman" w:cs="Times-Roman"/>
-        </w:rPr>
-        <w:t>Drawing Board</w:t>
-      </w:r>
-    </w:p>
-    <w:p>
-      <w:pPr>
-        <w:pStyle w:val="ListParagraph"/>
-        <w:numPr>
-          <w:ilvl w:val="0"/>
-          <w:numId w:val="18"/>
-        </w:numPr>
-        <w:rPr>
-          <w:rFonts w:ascii="Times-Roman" w:hAnsi="Times-Roman" w:cs="Times-Roman"/>
-        </w:rPr>
-      </w:pPr>
-      <w:r>
-        <w:rPr>
-          <w:rFonts w:ascii="Times-Roman" w:hAnsi="Times-Roman" w:cs="Times-Roman"/>
-        </w:rPr>
-        <w:t>Screen and Whiteboard</w:t>
-      </w:r>
-    </w:p>
-    <w:p>
-      <w:pPr>
-        <w:pStyle w:val="ListParagraph"/>
-        <w:numPr>
-          <w:ilvl w:val="0"/>
-          <w:numId w:val="18"/>
-        </w:numPr>
-        <w:rPr>
-          <w:rFonts w:ascii="Times-Roman" w:hAnsi="Times-Roman" w:cs="Times-Roman"/>
-        </w:rPr>
-      </w:pPr>
-      <w:r>
-        <w:rPr>
-          <w:rFonts w:ascii="Times-Roman" w:hAnsi="Times-Roman" w:cs="Times-Roman"/>
-        </w:rPr>
-        <w:t>Realtime Course Player</w:t>
+        <w:t xml:space="preserve">This online course player </w:t>
+      </w:r>
+      <w:r>
+        <w:rPr>
+          <w:rFonts w:ascii="Times-Roman" w:hAnsi="Times-Roman" w:cs="Times-Roman"/>
+        </w:rPr>
+        <w:t xml:space="preserve">is </w:t>
+      </w:r>
+      <w:r>
+        <w:rPr>
+          <w:rFonts w:ascii="Times-Roman" w:hAnsi="Times-Roman" w:cs="Times-Roman"/>
+        </w:rPr>
+        <w:t>implemented with</w:t>
+      </w:r>
+      <w:r>
+        <w:rPr>
+          <w:rFonts w:ascii="Times-Roman" w:hAnsi="Times-Roman" w:cs="Times-Roman"/>
+        </w:rPr>
+        <w:t xml:space="preserve"> </w:t>
+      </w:r>
+      <w:r>
+        <w:rPr>
+          <w:rFonts w:ascii="Times-Roman" w:hAnsi="Times-Roman" w:cs="Times-Roman"/>
+        </w:rPr>
+        <w:t>Socket.IO</w:t>
+      </w:r>
+      <w:r>
+        <w:rPr>
+          <w:rFonts w:ascii="Times-Roman" w:hAnsi="Times-Roman" w:cs="Times-Roman"/>
+        </w:rPr>
+        <w:t xml:space="preserve"> and </w:t>
+      </w:r>
+      <w:r>
+        <w:rPr>
+          <w:rFonts w:ascii="Times-Roman" w:hAnsi="Times-Roman" w:cs="Times-Roman"/>
+        </w:rPr>
+        <w:t>Node.js.</w:t>
+      </w:r>
+      <w:r>
+        <w:rPr>
+          <w:rFonts w:ascii="Times-Roman" w:hAnsi="Times-Roman" w:cs="Times-Roman"/>
+        </w:rPr>
+        <w:t xml:space="preserve"> Another implementation with the same functionalities is </w:t>
+      </w:r>
+      <w:r>
+        <w:rPr>
+          <w:rFonts w:ascii="Times-Roman" w:hAnsi="Times-Roman" w:cs="Times-Roman"/>
+        </w:rPr>
+        <w:t>developed by</w:t>
+      </w:r>
+      <w:r>
+        <w:rPr>
+          <w:rFonts w:ascii="Times-Roman" w:hAnsi="Times-Roman" w:cs="Times-Roman"/>
+        </w:rPr>
+        <w:t xml:space="preserve"> SignalR and ASP.NET, you can read </w:t>
+      </w:r>
+      <w:r>
+        <w:rPr>
+          <w:rFonts w:ascii="Times-Roman" w:hAnsi="Times-Roman" w:cs="Times-Roman"/>
+        </w:rPr>
+        <w:t>the posting</w:t>
+      </w:r>
+      <w:r>
+        <w:rPr>
+          <w:rFonts w:ascii="Times-Roman" w:hAnsi="Times-Roman" w:cs="Times-Roman"/>
+        </w:rPr>
+        <w:t xml:space="preserve"> </w:t>
+      </w:r>
+      <w:r>
+        <w:rPr>
+          <w:rFonts w:ascii="Times-Roman" w:hAnsi="Times-Roman" w:cs="Times-Roman"/>
+        </w:rPr>
+        <w:t xml:space="preserve">about it </w:t>
+      </w:r>
+      <w:r>
+        <w:rPr>
+          <w:rFonts w:ascii="Times-Roman" w:hAnsi="Times-Roman" w:cs="Times-Roman"/>
+        </w:rPr>
+        <w:t xml:space="preserve">from my portfolio. </w:t>
+      </w:r>
+      <w:r>
+        <w:rPr>
+          <w:rFonts w:ascii="Times-Roman" w:hAnsi="Times-Roman" w:cs="Times-Roman"/>
+        </w:rPr>
+        <w:t xml:space="preserve">Both of the implementations are based on WebSocket. </w:t>
+      </w:r>
+      <w:r>
+        <w:rPr>
+          <w:rFonts w:ascii="Times-Roman" w:hAnsi="Times-Roman" w:cs="Times-Roman"/>
+        </w:rPr>
+        <w:t xml:space="preserve">For the basic knowledge of WebSocket and </w:t>
+      </w:r>
+      <w:r>
+        <w:rPr>
+          <w:rFonts w:ascii="Times-Roman" w:hAnsi="Times-Roman" w:cs="Times-Roman"/>
+        </w:rPr>
+        <w:t>Socket.IO</w:t>
+      </w:r>
+      <w:r>
+        <w:rPr>
+          <w:rFonts w:ascii="Times-Roman" w:hAnsi="Times-Roman" w:cs="Times-Roman"/>
+        </w:rPr>
+        <w:t>, please refer to my blog posting Develop Realtime Online Application with WebSocket.</w:t>
+      </w:r>
+      <w:r>
+        <w:rPr>
+          <w:rFonts w:ascii="Times-Roman" w:hAnsi="Times-Roman" w:cs="Times-Roman"/>
+        </w:rPr>
+        <w:t xml:space="preserve"> </w:t>
       </w:r>
     </w:p>
     <w:p>
@@ -183,17 +177,92 @@
           <w:sz w:val="28"/>
           <w:szCs w:val="28"/>
         </w:rPr>
-        <w:t xml:space="preserve">Home </w:t>
-      </w:r>
-      <w:r>
+        <w:t>Introduction</w:t>
+      </w:r>
+    </w:p>
+    <w:p>
+      <w:pPr>
+        <w:pStyle w:val="ListParagraph"/>
+        <w:rPr>
+          <w:rFonts w:ascii="Times-Roman" w:hAnsi="Times-Roman" w:cs="Times-Roman"/>
+        </w:rPr>
+      </w:pPr>
+      <w:r>
+        <w:rPr>
+          <w:rFonts w:ascii="Times-Roman" w:hAnsi="Times-Roman" w:cs="Times-Roman"/>
+        </w:rPr>
+        <w:t xml:space="preserve">A course player consists of three components, video, screenshot and whiteboard. </w:t>
+      </w:r>
+    </w:p>
+    <w:p>
+      <w:pPr>
+        <w:pStyle w:val="ListParagraph"/>
+        <w:numPr>
+          <w:ilvl w:val="0"/>
+          <w:numId w:val="29"/>
+        </w:numPr>
+        <w:rPr>
+          <w:rFonts w:ascii="Times-Roman" w:hAnsi="Times-Roman" w:cs="Times-Roman"/>
+        </w:rPr>
+      </w:pPr>
+      <w:r>
+        <w:rPr>
+          <w:rFonts w:ascii="Times-Roman" w:hAnsi="Times-Roman" w:cs="Times-Roman"/>
+        </w:rPr>
+        <w:t xml:space="preserve">Video is captured by a camera during the lecturing time, and saved as mp4. </w:t>
+      </w:r>
+    </w:p>
+    <w:p>
+      <w:pPr>
+        <w:pStyle w:val="ListParagraph"/>
+        <w:numPr>
+          <w:ilvl w:val="0"/>
+          <w:numId w:val="29"/>
+        </w:numPr>
+        <w:rPr>
+          <w:rFonts w:ascii="Times-Roman" w:hAnsi="Times-Roman" w:cs="Times-Roman"/>
+        </w:rPr>
+      </w:pPr>
+      <w:r>
+        <w:rPr>
+          <w:rFonts w:ascii="Times-Roman" w:hAnsi="Times-Roman" w:cs="Times-Roman"/>
+        </w:rPr>
+        <w:t>Screenshot is captured from computer monitor through which teachers share their handouts/materials to the students. Screenshot are images which are saved in a single file.</w:t>
+      </w:r>
+    </w:p>
+    <w:p>
+      <w:pPr>
+        <w:pStyle w:val="ListParagraph"/>
+        <w:numPr>
+          <w:ilvl w:val="0"/>
+          <w:numId w:val="29"/>
+        </w:numPr>
+        <w:rPr>
+          <w:rFonts w:ascii="Times-Roman" w:hAnsi="Times-Roman" w:cs="Times-Roman"/>
+        </w:rPr>
+      </w:pPr>
+      <w:r>
+        <w:rPr>
+          <w:rFonts w:ascii="Times-Roman" w:hAnsi="Times-Roman" w:cs="Times-Roman"/>
+        </w:rPr>
+        <w:t>Whiteboard is captured from special pens and boards. Any operation on the board, such as writing, drawing or brushing is logged and stored to a single file.</w:t>
+      </w:r>
+    </w:p>
+    <w:p>
+      <w:pPr>
+        <w:pStyle w:val="ListParagraph"/>
+        <w:numPr>
+          <w:ilvl w:val="0"/>
+          <w:numId w:val="11"/>
+        </w:numPr>
+        <w:outlineLvl w:val="0"/>
         <w:rPr>
           <w:rFonts w:ascii="Times-Roman" w:hAnsi="Times-Roman" w:cs="Times-Roman"/>
           <w:b/>
           <w:sz w:val="28"/>
           <w:szCs w:val="28"/>
         </w:rPr>
-        <w:t>P</w:t>
-      </w:r>
+      </w:pPr>
       <w:r>
         <w:rPr>
           <w:rFonts w:ascii="Times-Roman" w:hAnsi="Times-Roman" w:cs="Times-Roman"/>
@@ -201,41 +270,88 @@
           <w:sz w:val="28"/>
           <w:szCs w:val="28"/>
         </w:rPr>
-        <w:t>age</w:t>
+        <w:t>UI</w:t>
       </w:r>
     </w:p>
     <w:p>
       <w:pPr>
         <w:pStyle w:val="ListParagraph"/>
-        <w:ind w:left="792"/>
-        <w:rPr>
-          <w:rFonts w:ascii="Times-Roman" w:hAnsi="Times-Roman" w:cs="Times-Roman"/>
-        </w:rPr>
-      </w:pPr>
-      <w:r>
-        <w:rPr>
-          <w:rFonts w:ascii="Times-Roman" w:hAnsi="Times-Roman" w:cs="Times-Roman"/>
-        </w:rPr>
-        <w:t>Some resources which helped to build this application.</w:t>
-      </w:r>
+        <w:numPr>
+          <w:ilvl w:val="0"/>
+          <w:numId w:val="20"/>
+        </w:numPr>
+        <w:outlineLvl w:val="1"/>
+        <w:rPr>
+          <w:rFonts w:ascii="Times-Roman" w:hAnsi="Times-Roman" w:cs="Times-Roman"/>
+          <w:vanish/>
+        </w:rPr>
+      </w:pPr>
     </w:p>
     <w:p>
       <w:pPr>
         <w:pStyle w:val="ListParagraph"/>
-        <w:ind w:left="792"/>
-        <w:rPr>
-          <w:rFonts w:ascii="Times-Roman" w:hAnsi="Times-Roman" w:cs="Times-Roman"/>
-        </w:rPr>
-      </w:pPr>
-      <w:r>
-        <w:rPr>
-          <w:rFonts w:ascii="Times-Roman" w:hAnsi="Times-Roman" w:cs="Times-Roman"/>
+        <w:rPr>
+          <w:rFonts w:ascii="Times-Roman" w:hAnsi="Times-Roman" w:cs="Times-Roman"/>
+        </w:rPr>
+      </w:pPr>
+      <w:r>
+        <w:rPr>
+          <w:rFonts w:ascii="Times-Roman" w:hAnsi="Times-Roman" w:cs="Times-Roman"/>
+        </w:rPr>
+        <w:t>For this course player, video is played independently. The content of the screen</w:t>
+      </w:r>
+      <w:r>
+        <w:rPr>
+          <w:rFonts w:ascii="Times-Roman" w:hAnsi="Times-Roman" w:cs="Times-Roman"/>
+        </w:rPr>
+        <w:t>shot</w:t>
+      </w:r>
+      <w:r>
+        <w:rPr>
+          <w:rFonts w:ascii="Times-Roman" w:hAnsi="Times-Roman" w:cs="Times-Roman"/>
+        </w:rPr>
+        <w:t xml:space="preserve"> and whiteboard is synchronized with the playing process of the video. In this sample, I use a slider bar to simulate the video player.</w:t>
+      </w:r>
+    </w:p>
+    <w:p>
+      <w:pPr>
+        <w:pStyle w:val="ListParagraph"/>
+        <w:rPr>
+          <w:rFonts w:ascii="Times-Roman" w:hAnsi="Times-Roman" w:cs="Times-Roman"/>
+        </w:rPr>
+      </w:pPr>
+    </w:p>
+    <w:p>
+      <w:pPr>
+        <w:pStyle w:val="ListParagraph"/>
+        <w:rPr>
+          <w:rFonts w:ascii="Times-Roman" w:hAnsi="Times-Roman" w:cs="Times-Roman"/>
+        </w:rPr>
+      </w:pPr>
+      <w:r>
+        <w:rPr>
+          <w:rFonts w:ascii="Times-Roman" w:hAnsi="Times-Roman" w:cs="Times-Roman"/>
+        </w:rPr>
+        <w:t>On the top of the player, there is the process bar and a Play button. There are two canvases below the process bar. The left one is for screenshot and the right one is for whiteboard.</w:t>
+      </w:r>
+    </w:p>
+    <w:p>
+      <w:pPr>
+        <w:pStyle w:val="ListParagraph"/>
+        <w:rPr>
+          <w:rFonts w:ascii="Times-Roman" w:hAnsi="Times-Roman" w:cs="Times-Roman"/>
+        </w:rPr>
+      </w:pPr>
+      <w:r>
+        <w:rPr>
+          <w:noProof/>
+          <w:lang w:eastAsia="zh-CN"/>
         </w:rPr>
         <w:drawing>
-          <wp:inline distT="0" distB="0" distL="0" distR="0" wp14:anchorId="5685AE50" wp14:editId="62C9060E">
-            <wp:extent cx="5263600" cy="2957963"/>
-            <wp:effectExtent l="0" t="0" r="0" b="0"/>
-            <wp:docPr id="2" name="Picture 2"/>
+          <wp:inline distT="0" distB="0" distL="0" distR="0" wp14:anchorId="152E14C2" wp14:editId="1433EECE">
+            <wp:extent cx="5466313" cy="2932303"/>
+            <wp:effectExtent l="0" t="0" r="1270" b="1905"/>
+            <wp:docPr id="4" name="Picture 4"/>
             <wp:cNvGraphicFramePr>
               <a:graphicFrameLocks xmlns:a="http://schemas.openxmlformats.org/drawingml/2006/main" noChangeAspect="1"/>
             </wp:cNvGraphicFramePr>
@@ -255,7 +371,7 @@
                   <pic:spPr>
                     <a:xfrm>
                       <a:off x="0" y="0"/>
-                      <a:ext cx="5274411" cy="2964038"/>
+                      <a:ext cx="5473269" cy="2936035"/>
                     </a:xfrm>
                     <a:prstGeom prst="rect">
                       <a:avLst/>
@@ -267,8 +383,6 @@
           </wp:inline>
         </w:drawing>
       </w:r>
-      <w:bookmarkStart w:id="0" w:name="_GoBack"/>
-      <w:bookmarkEnd w:id="0"/>
     </w:p>
     <w:p>
       <w:pPr>
@@ -292,101 +406,37 @@
           <w:sz w:val="28"/>
           <w:szCs w:val="28"/>
         </w:rPr>
-        <w:t>Chat</w:t>
+        <w:t>Play</w:t>
       </w:r>
     </w:p>
     <w:p>
       <w:pPr>
         <w:pStyle w:val="ListParagraph"/>
-        <w:numPr>
-          <w:ilvl w:val="0"/>
-          <w:numId w:val="20"/>
-        </w:numPr>
-        <w:outlineLvl w:val="1"/>
-        <w:rPr>
-          <w:rFonts w:ascii="Times-Roman" w:hAnsi="Times-Roman" w:cs="Times-Roman"/>
-          <w:vanish/>
-        </w:rPr>
-      </w:pPr>
+        <w:ind w:left="792"/>
+      </w:pPr>
+      <w:r>
+        <w:t>When you click the play button, the process begins to move, the current time will be refreshed as well, one second for interval. The screenshot and whiteboard canvas show the content simultaneously. You can drag the process bar forward or afterward.</w:t>
+      </w:r>
     </w:p>
     <w:p>
       <w:pPr>
         <w:pStyle w:val="ListParagraph"/>
         <w:ind w:left="792"/>
-        <w:outlineLvl w:val="1"/>
-        <w:rPr>
-          <w:rFonts w:ascii="Times-Roman" w:hAnsi="Times-Roman" w:cs="Times-Roman"/>
-        </w:rPr>
-      </w:pPr>
-      <w:r>
-        <w:rPr>
-          <w:rFonts w:ascii="Times-Roman" w:hAnsi="Times-Roman" w:cs="Times-Roman"/>
-        </w:rPr>
-        <w:t>Use SignalR to implement an online chatting room.</w:t>
-      </w:r>
-      <w:r>
-        <w:rPr>
-          <w:rFonts w:ascii="Times-Roman" w:hAnsi="Times-Roman" w:cs="Times-Roman"/>
-        </w:rPr>
-        <w:t xml:space="preserve"> The basic feature of websocket, boardcasting.</w:t>
-      </w:r>
-    </w:p>
-    <w:p>
-      <w:pPr>
-        <w:pStyle w:val="ListParagraph"/>
-        <w:numPr>
-          <w:ilvl w:val="1"/>
-          <w:numId w:val="20"/>
-        </w:numPr>
-        <w:outlineLvl w:val="1"/>
-        <w:rPr>
-          <w:rFonts w:ascii="Times-Roman" w:hAnsi="Times-Roman" w:cs="Times-Roman"/>
-        </w:rPr>
-      </w:pPr>
-      <w:r>
-        <w:rPr>
-          <w:rFonts w:ascii="Times-Roman" w:hAnsi="Times-Roman" w:cs="Times-Roman"/>
-        </w:rPr>
-        <w:t>First User (chrome)</w:t>
-      </w:r>
-    </w:p>
-    <w:p>
-      <w:pPr>
-        <w:pStyle w:val="ListParagraph"/>
-        <w:ind w:left="792"/>
-        <w:outlineLvl w:val="1"/>
-        <w:rPr>
-          <w:rFonts w:ascii="Times-Roman" w:hAnsi="Times-Roman" w:cs="Times-Roman"/>
-        </w:rPr>
-      </w:pPr>
-      <w:r>
-        <w:rPr>
-          <w:rFonts w:ascii="Times-Roman" w:hAnsi="Times-Roman" w:cs="Times-Roman"/>
-        </w:rPr>
-        <w:t>To join the chatting room, you must provide a user name first.</w:t>
-      </w:r>
-    </w:p>
-    <w:p>
-      <w:pPr>
-        <w:pStyle w:val="ListParagraph"/>
-        <w:ind w:left="792"/>
-        <w:outlineLvl w:val="1"/>
-        <w:rPr>
-          <w:rFonts w:ascii="Times-Roman" w:hAnsi="Times-Roman" w:cs="Times-Roman"/>
-        </w:rPr>
-      </w:pPr>
-      <w:r>
-        <w:rPr>
-          <w:rFonts w:ascii="Times-Roman" w:hAnsi="Times-Roman" w:cs="Times-Roman"/>
+        <w:rPr>
+          <w:rFonts w:ascii="Times-Roman" w:hAnsi="Times-Roman" w:cs="Times-Roman"/>
+        </w:rPr>
+      </w:pPr>
+      <w:r>
+        <w:rPr>
           <w:noProof/>
           <w:lang w:eastAsia="zh-CN"/>
         </w:rPr>
         <w:lastRenderedPageBreak/>
         <w:drawing>
-          <wp:inline distT="0" distB="0" distL="0" distR="0" wp14:anchorId="1A28D6DF" wp14:editId="38AD65F3">
-            <wp:extent cx="5046909" cy="2872854"/>
-            <wp:effectExtent l="0" t="0" r="1905" b="3810"/>
-            <wp:docPr id="3" name="Picture 3"/>
+          <wp:inline distT="0" distB="0" distL="0" distR="0" wp14:anchorId="0A2851D0" wp14:editId="47D745E5">
+            <wp:extent cx="5179161" cy="2795972"/>
+            <wp:effectExtent l="0" t="0" r="2540" b="4445"/>
+            <wp:docPr id="9" name="Picture 9"/>
             <wp:cNvGraphicFramePr>
               <a:graphicFrameLocks xmlns:a="http://schemas.openxmlformats.org/drawingml/2006/main" noChangeAspect="1"/>
             </wp:cNvGraphicFramePr>
@@ -406,7 +456,7 @@
                   <pic:spPr>
                     <a:xfrm>
                       <a:off x="0" y="0"/>
-                      <a:ext cx="5065137" cy="2883230"/>
+                      <a:ext cx="5198361" cy="2806337"/>
                     </a:xfrm>
                     <a:prstGeom prst="rect">
                       <a:avLst/>
@@ -422,23 +472,255 @@
     <w:p>
       <w:pPr>
         <w:pStyle w:val="ListParagraph"/>
-        <w:ind w:left="792"/>
-        <w:outlineLvl w:val="1"/>
-        <w:rPr>
-          <w:rFonts w:ascii="Times-Roman" w:hAnsi="Times-Roman" w:cs="Times-Roman"/>
-        </w:rPr>
-      </w:pPr>
-      <w:r>
-        <w:rPr>
-          <w:rFonts w:ascii="Times-Roman" w:hAnsi="Times-Roman" w:cs="Times-Roman"/>
-        </w:rPr>
-        <w:t>Input the message and click ‘Send’.</w:t>
+        <w:numPr>
+          <w:ilvl w:val="0"/>
+          <w:numId w:val="11"/>
+        </w:numPr>
+        <w:outlineLvl w:val="0"/>
+        <w:rPr>
+          <w:rFonts w:ascii="Times-Roman" w:hAnsi="Times-Roman" w:cs="Times-Roman"/>
+          <w:b/>
+          <w:sz w:val="28"/>
+          <w:szCs w:val="28"/>
+        </w:rPr>
+      </w:pPr>
+      <w:r>
+        <w:rPr>
+          <w:rFonts w:ascii="Times-Roman" w:hAnsi="Times-Roman" w:cs="Times-Roman"/>
+          <w:b/>
+          <w:sz w:val="28"/>
+          <w:szCs w:val="28"/>
+        </w:rPr>
+        <w:t>Under the Hood</w:t>
       </w:r>
     </w:p>
     <w:p>
       <w:pPr>
         <w:pStyle w:val="ListParagraph"/>
-        <w:ind w:left="792"/>
+        <w:rPr>
+          <w:rFonts w:ascii="Times-Roman" w:hAnsi="Times-Roman" w:cs="Times-Roman"/>
+        </w:rPr>
+      </w:pPr>
+      <w:r>
+        <w:rPr>
+          <w:rFonts w:ascii="Times-Roman" w:hAnsi="Times-Roman" w:cs="Times-Roman"/>
+        </w:rPr>
+        <w:t>How does this dummy player work?</w:t>
+      </w:r>
+    </w:p>
+    <w:p>
+      <w:pPr>
+        <w:pStyle w:val="ListParagraph"/>
+        <w:numPr>
+          <w:ilvl w:val="0"/>
+          <w:numId w:val="30"/>
+        </w:numPr>
+        <w:rPr>
+          <w:rFonts w:ascii="Times-Roman" w:hAnsi="Times-Roman" w:cs="Times-Roman"/>
+        </w:rPr>
+      </w:pPr>
+      <w:r>
+        <w:rPr>
+          <w:rFonts w:ascii="Times-Roman" w:hAnsi="Times-Roman" w:cs="Times-Roman"/>
+        </w:rPr>
+        <w:t>When the page is opened, the connection is setup between server and client(web browser).</w:t>
+      </w:r>
+    </w:p>
+    <w:p>
+      <w:pPr>
+        <w:pStyle w:val="ListParagraph"/>
+        <w:numPr>
+          <w:ilvl w:val="0"/>
+          <w:numId w:val="30"/>
+        </w:numPr>
+        <w:rPr>
+          <w:rFonts w:ascii="Times-Roman" w:hAnsi="Times-Roman" w:cs="Times-Roman"/>
+        </w:rPr>
+      </w:pPr>
+      <w:r>
+        <w:rPr>
+          <w:rFonts w:ascii="Times-Roman" w:hAnsi="Times-Roman" w:cs="Times-Roman"/>
+        </w:rPr>
+        <w:t xml:space="preserve">Next, the course starts to play after the Play button is clicked. At the same time, a notification is sent to the server, and the server knows that the player has begun to work. </w:t>
+      </w:r>
+    </w:p>
+    <w:p>
+      <w:pPr>
+        <w:pStyle w:val="ListParagraph"/>
+        <w:numPr>
+          <w:ilvl w:val="0"/>
+          <w:numId w:val="30"/>
+        </w:numPr>
+        <w:rPr>
+          <w:rFonts w:ascii="Times-Roman" w:hAnsi="Times-Roman" w:cs="Times-Roman"/>
+        </w:rPr>
+      </w:pPr>
+      <w:r>
+        <w:rPr>
+          <w:rFonts w:ascii="Times-Roman" w:hAnsi="Times-Roman" w:cs="Times-Roman"/>
+        </w:rPr>
+        <w:t>Then, server starts a timer, run the task(step 4) for every second.</w:t>
+      </w:r>
+    </w:p>
+    <w:p>
+      <w:pPr>
+        <w:pStyle w:val="ListParagraph"/>
+        <w:numPr>
+          <w:ilvl w:val="0"/>
+          <w:numId w:val="30"/>
+        </w:numPr>
+        <w:rPr>
+          <w:rFonts w:ascii="Times-Roman" w:hAnsi="Times-Roman" w:cs="Times-Roman"/>
+        </w:rPr>
+      </w:pPr>
+      <w:r>
+        <w:rPr>
+          <w:rFonts w:ascii="Times-Roman" w:hAnsi="Times-Roman" w:cs="Times-Roman"/>
+        </w:rPr>
+        <w:t>Server reads data for screenshot and whiteboard based on the current time.</w:t>
+      </w:r>
+    </w:p>
+    <w:p>
+      <w:pPr>
+        <w:pStyle w:val="ListParagraph"/>
+        <w:numPr>
+          <w:ilvl w:val="0"/>
+          <w:numId w:val="30"/>
+        </w:numPr>
+        <w:rPr>
+          <w:rFonts w:ascii="Times-Roman" w:hAnsi="Times-Roman" w:cs="Times-Roman"/>
+        </w:rPr>
+      </w:pPr>
+      <w:r>
+        <w:rPr>
+          <w:rFonts w:ascii="Times-Roman" w:hAnsi="Times-Roman" w:cs="Times-Roman"/>
+        </w:rPr>
+        <w:t>If there is any update(new image or new drawing), it will send data(JSON format) to client. Otherwise, no communication occurs from server to client.</w:t>
+      </w:r>
+    </w:p>
+    <w:p>
+      <w:pPr>
+        <w:pStyle w:val="ListParagraph"/>
+        <w:numPr>
+          <w:ilvl w:val="0"/>
+          <w:numId w:val="30"/>
+        </w:numPr>
+        <w:rPr>
+          <w:rFonts w:ascii="Times-Roman" w:hAnsi="Times-Roman" w:cs="Times-Roman"/>
+        </w:rPr>
+      </w:pPr>
+      <w:r>
+        <w:rPr>
+          <w:rFonts w:ascii="Times-Roman" w:hAnsi="Times-Roman" w:cs="Times-Roman"/>
+        </w:rPr>
+        <w:t xml:space="preserve">If web browser gets data, it will draw images </w:t>
+      </w:r>
+      <w:r>
+        <w:rPr>
+          <w:rFonts w:ascii="Times-Roman" w:hAnsi="Times-Roman" w:cs="Times-Roman"/>
+        </w:rPr>
+        <w:t xml:space="preserve">for screenshot </w:t>
+      </w:r>
+      <w:r>
+        <w:rPr>
+          <w:rFonts w:ascii="Times-Roman" w:hAnsi="Times-Roman" w:cs="Times-Roman"/>
+        </w:rPr>
+        <w:t xml:space="preserve">or lines </w:t>
+      </w:r>
+      <w:r>
+        <w:rPr>
+          <w:rFonts w:ascii="Times-Roman" w:hAnsi="Times-Roman" w:cs="Times-Roman"/>
+        </w:rPr>
+        <w:t xml:space="preserve">for whiteboard </w:t>
+      </w:r>
+      <w:r>
+        <w:rPr>
+          <w:rFonts w:ascii="Times-Roman" w:hAnsi="Times-Roman" w:cs="Times-Roman"/>
+        </w:rPr>
+        <w:t>accordingly.</w:t>
+      </w:r>
+    </w:p>
+    <w:p>
+      <w:pPr>
+        <w:pStyle w:val="ListParagraph"/>
+        <w:numPr>
+          <w:ilvl w:val="0"/>
+          <w:numId w:val="30"/>
+        </w:numPr>
+        <w:rPr>
+          <w:rFonts w:ascii="Times-Roman" w:hAnsi="Times-Roman" w:cs="Times-Roman"/>
+        </w:rPr>
+      </w:pPr>
+      <w:r>
+        <w:rPr>
+          <w:rFonts w:ascii="Times-Roman" w:hAnsi="Times-Roman" w:cs="Times-Roman"/>
+        </w:rPr>
+        <w:t>The communication from client to server occurs only when the play button is click</w:t>
+      </w:r>
+      <w:r>
+        <w:rPr>
+          <w:rFonts w:ascii="Times-Roman" w:hAnsi="Times-Roman" w:cs="Times-Roman"/>
+        </w:rPr>
+        <w:t>ed</w:t>
+      </w:r>
+      <w:r>
+        <w:rPr>
+          <w:rFonts w:ascii="Times-Roman" w:hAnsi="Times-Roman" w:cs="Times-Roman"/>
+        </w:rPr>
+        <w:t xml:space="preserve"> or the process bar is dragged.</w:t>
+      </w:r>
+    </w:p>
+    <w:p>
+      <w:pPr>
+        <w:pStyle w:val="ListParagraph"/>
+        <w:numPr>
+          <w:ilvl w:val="0"/>
+          <w:numId w:val="30"/>
+        </w:numPr>
+        <w:rPr>
+          <w:rFonts w:ascii="Times-Roman" w:hAnsi="Times-Roman" w:cs="Times-Roman"/>
+        </w:rPr>
+      </w:pPr>
+      <w:r>
+        <w:rPr>
+          <w:rFonts w:ascii="Times-Roman" w:hAnsi="Times-Roman" w:cs="Times-Roman"/>
+        </w:rPr>
+        <w:t>The communication from server to client occurs only when new data is found.</w:t>
+      </w:r>
+    </w:p>
+    <w:p>
+      <w:pPr>
+        <w:pStyle w:val="ListParagraph"/>
+        <w:numPr>
+          <w:ilvl w:val="0"/>
+          <w:numId w:val="11"/>
+        </w:numPr>
+        <w:outlineLvl w:val="0"/>
+        <w:rPr>
+          <w:rFonts w:ascii="Times-Roman" w:hAnsi="Times-Roman" w:cs="Times-Roman"/>
+          <w:b/>
+          <w:sz w:val="28"/>
+          <w:szCs w:val="28"/>
+        </w:rPr>
+      </w:pPr>
+      <w:r>
+        <w:rPr>
+          <w:rFonts w:ascii="Times-Roman" w:hAnsi="Times-Roman" w:cs="Times-Roman"/>
+          <w:b/>
+          <w:sz w:val="28"/>
+          <w:szCs w:val="28"/>
+        </w:rPr>
+        <w:t>Codes</w:t>
+      </w:r>
+    </w:p>
+    <w:p>
+      <w:pPr>
+        <w:pStyle w:val="ListParagraph"/>
+        <w:numPr>
+          <w:ilvl w:val="1"/>
+          <w:numId w:val="11"/>
+        </w:numPr>
+        <w:ind w:left="720"/>
         <w:outlineLvl w:val="1"/>
         <w:rPr>
           <w:rFonts w:ascii="Times-Roman" w:hAnsi="Times-Roman" w:cs="Times-Roman"/>
@@ -447,14 +729,93 @@
       <w:r>
         <w:rPr>
           <w:rFonts w:ascii="Times-Roman" w:hAnsi="Times-Roman" w:cs="Times-Roman"/>
+        </w:rPr>
+        <w:t>Http Server and Socket.IO(</w:t>
+      </w:r>
+      <w:r>
+        <w:rPr>
+          <w:rFonts w:ascii="Times-Roman" w:hAnsi="Times-Roman" w:cs="Times-Roman"/>
+        </w:rPr>
+        <w:t>Server side</w:t>
+      </w:r>
+      <w:r>
+        <w:rPr>
+          <w:rFonts w:ascii="Times-Roman" w:hAnsi="Times-Roman" w:cs="Times-Roman"/>
+        </w:rPr>
+        <w:t>)</w:t>
+      </w:r>
+    </w:p>
+    <w:p>
+      <w:pPr>
+        <w:pStyle w:val="ListParagraph"/>
+        <w:rPr>
+          <w:rFonts w:ascii="Times-Roman" w:hAnsi="Times-Roman" w:cs="Times-Roman"/>
+        </w:rPr>
+      </w:pPr>
+      <w:r>
+        <w:rPr>
+          <w:rFonts w:ascii="Times-Roman" w:hAnsi="Times-Roman" w:cs="Times-Roman"/>
+        </w:rPr>
+        <w:t>Use</w:t>
+      </w:r>
+      <w:r>
+        <w:rPr>
+          <w:rFonts w:ascii="Times-Roman" w:hAnsi="Times-Roman" w:cs="Times-Roman"/>
+        </w:rPr>
+        <w:t xml:space="preserve"> express to setup a</w:t>
+      </w:r>
+      <w:r>
+        <w:rPr>
+          <w:rFonts w:ascii="Times-Roman" w:hAnsi="Times-Roman" w:cs="Times-Roman"/>
+        </w:rPr>
+        <w:t>n</w:t>
+      </w:r>
+      <w:r>
+        <w:rPr>
+          <w:rFonts w:ascii="Times-Roman" w:hAnsi="Times-Roman" w:cs="Times-Roman"/>
+        </w:rPr>
+        <w:t xml:space="preserve"> http server.</w:t>
+      </w:r>
+      <w:r>
+        <w:rPr>
+          <w:rFonts w:ascii="Times-Roman" w:hAnsi="Times-Roman" w:cs="Times-Roman"/>
+        </w:rPr>
+        <w:t xml:space="preserve"> </w:t>
+      </w:r>
+      <w:r>
+        <w:rPr>
+          <w:rFonts w:ascii="Times-Roman" w:hAnsi="Times-Roman" w:cs="Times-Roman"/>
+        </w:rPr>
+        <w:t xml:space="preserve">And use socket.io to </w:t>
+      </w:r>
+      <w:r>
+        <w:rPr>
+          <w:rFonts w:ascii="Times-Roman" w:hAnsi="Times-Roman" w:cs="Times-Roman"/>
+        </w:rPr>
+        <w:t>transfer data between client and server. There are two broadcasting event, ‘draw’ for screenshot and ‘drawline’ for whiteboard.</w:t>
+      </w:r>
+    </w:p>
+    <w:p>
+      <w:pPr>
+        <w:pStyle w:val="ListParagraph"/>
+        <w:rPr>
+          <w:rFonts w:ascii="Times-Roman" w:hAnsi="Times-Roman" w:cs="Times-Roman"/>
+          <w:b/>
+          <w:sz w:val="28"/>
+          <w:szCs w:val="28"/>
+        </w:rPr>
+      </w:pPr>
+      <w:r>
+        <w:rPr>
           <w:noProof/>
           <w:lang w:eastAsia="zh-CN"/>
         </w:rPr>
+        <w:lastRenderedPageBreak/>
         <w:drawing>
-          <wp:inline distT="0" distB="0" distL="0" distR="0" wp14:anchorId="0500C07B" wp14:editId="11EB24B5">
-            <wp:extent cx="5105055" cy="2451081"/>
-            <wp:effectExtent l="0" t="0" r="635" b="6985"/>
-            <wp:docPr id="5" name="Picture 5"/>
+          <wp:inline distT="0" distB="0" distL="0" distR="0" wp14:anchorId="45514132" wp14:editId="02E204C9">
+            <wp:extent cx="5199214" cy="5722468"/>
+            <wp:effectExtent l="0" t="0" r="1905" b="0"/>
+            <wp:docPr id="1" name="Picture 1"/>
             <wp:cNvGraphicFramePr>
               <a:graphicFrameLocks xmlns:a="http://schemas.openxmlformats.org/drawingml/2006/main" noChangeAspect="1"/>
             </wp:cNvGraphicFramePr>
@@ -474,7 +835,7 @@
                   <pic:spPr>
                     <a:xfrm>
                       <a:off x="0" y="0"/>
-                      <a:ext cx="5126786" cy="2461515"/>
+                      <a:ext cx="5203956" cy="5727688"/>
                     </a:xfrm>
                     <a:prstGeom prst="rect">
                       <a:avLst/>
@@ -492,8 +853,9 @@
         <w:pStyle w:val="ListParagraph"/>
         <w:numPr>
           <w:ilvl w:val="1"/>
-          <w:numId w:val="20"/>
+          <w:numId w:val="11"/>
         </w:numPr>
+        <w:ind w:left="720"/>
         <w:outlineLvl w:val="1"/>
         <w:rPr>
           <w:rFonts w:ascii="Times-Roman" w:hAnsi="Times-Roman" w:cs="Times-Roman"/>
@@ -503,30 +865,41 @@
         <w:rPr>
           <w:rFonts w:ascii="Times-Roman" w:hAnsi="Times-Roman" w:cs="Times-Roman"/>
         </w:rPr>
-        <w:t>Second User(Firefox)</w:t>
+        <w:t>Unzip file (server side)</w:t>
       </w:r>
     </w:p>
     <w:p>
       <w:pPr>
         <w:pStyle w:val="ListParagraph"/>
-        <w:ind w:left="792"/>
-        <w:outlineLvl w:val="1"/>
-        <w:rPr>
-          <w:rFonts w:ascii="Times-Roman" w:hAnsi="Times-Roman" w:cs="Times-Roman"/>
-        </w:rPr>
-      </w:pPr>
-      <w:r>
-        <w:rPr>
-          <w:rFonts w:ascii="Times-Roman" w:hAnsi="Times-Roman" w:cs="Times-Roman"/>
+        <w:rPr>
+          <w:rFonts w:ascii="Times-Roman" w:hAnsi="Times-Roman" w:cs="Times-Roman"/>
+        </w:rPr>
+      </w:pPr>
+      <w:r>
+        <w:rPr>
+          <w:rFonts w:ascii="Times-Roman" w:hAnsi="Times-Roman" w:cs="Times-Roman"/>
+        </w:rPr>
+        <w:t>The data files for screenshot and whiteboard are compressed. We use the zlib module which is also provided by Node.js to decompress the file. Generally, there are two method for zip or unzip, Gzip and Inflate. Here, we use the ‘Inflate’ method. For your project, you must choose the right one for the compressed file.</w:t>
+      </w:r>
+    </w:p>
+    <w:p>
+      <w:pPr>
+        <w:ind w:firstLine="720"/>
+        <w:rPr>
+          <w:rFonts w:ascii="Times-Roman" w:hAnsi="Times-Roman" w:cs="Times-Roman"/>
+        </w:rPr>
+      </w:pPr>
+      <w:r>
+        <w:rPr>
           <w:noProof/>
           <w:lang w:eastAsia="zh-CN"/>
         </w:rPr>
         <w:lastRenderedPageBreak/>
         <w:drawing>
-          <wp:inline distT="0" distB="0" distL="0" distR="0" wp14:anchorId="33FE35D8" wp14:editId="7B8D468B">
-            <wp:extent cx="5104765" cy="3013229"/>
-            <wp:effectExtent l="0" t="0" r="635" b="0"/>
-            <wp:docPr id="6" name="Picture 6"/>
+          <wp:inline distT="0" distB="0" distL="0" distR="0" wp14:anchorId="4A9284BE" wp14:editId="71FB474F">
+            <wp:extent cx="4803685" cy="3730041"/>
+            <wp:effectExtent l="0" t="0" r="0" b="3810"/>
+            <wp:docPr id="17" name="Picture 17"/>
             <wp:cNvGraphicFramePr>
               <a:graphicFrameLocks xmlns:a="http://schemas.openxmlformats.org/drawingml/2006/main" noChangeAspect="1"/>
             </wp:cNvGraphicFramePr>
@@ -546,7 +919,7 @@
                   <pic:spPr>
                     <a:xfrm>
                       <a:off x="0" y="0"/>
-                      <a:ext cx="5113002" cy="3018091"/>
+                      <a:ext cx="4806402" cy="3732151"/>
                     </a:xfrm>
                     <a:prstGeom prst="rect">
                       <a:avLst/>
@@ -562,7 +935,11 @@
     <w:p>
       <w:pPr>
         <w:pStyle w:val="ListParagraph"/>
-        <w:ind w:left="792"/>
+        <w:numPr>
+          <w:ilvl w:val="1"/>
+          <w:numId w:val="11"/>
+        </w:numPr>
+        <w:ind w:left="720"/>
         <w:outlineLvl w:val="1"/>
         <w:rPr>
           <w:rFonts w:ascii="Times-Roman" w:hAnsi="Times-Roman" w:cs="Times-Roman"/>
@@ -571,14 +948,72 @@
       <w:r>
         <w:rPr>
           <w:rFonts w:ascii="Times-Roman" w:hAnsi="Times-Roman" w:cs="Times-Roman"/>
+        </w:rPr>
+        <w:t>Read Data File (server side)</w:t>
+      </w:r>
+    </w:p>
+    <w:p>
+      <w:pPr>
+        <w:pStyle w:val="ListParagraph"/>
+        <w:rPr>
+          <w:rFonts w:ascii="Times-Roman" w:hAnsi="Times-Roman" w:cs="Times-Roman"/>
+        </w:rPr>
+      </w:pPr>
+      <w:r>
+        <w:rPr>
+          <w:rFonts w:ascii="Times-Roman" w:hAnsi="Times-Roman" w:cs="Times-Roman"/>
+        </w:rPr>
+        <w:t>Use files system and Buffer provided by Node.js to read data from files. Notice that, we read data from stream, offset and length must be specified. For each screenshot, it consists of 8*8=64 pieces of images. For each image, we use base64 format and draw it to canvas later.</w:t>
+      </w:r>
+      <w:r>
+        <w:rPr>
+          <w:rFonts w:ascii="Times-Roman" w:hAnsi="Times-Roman" w:cs="Times-Roman"/>
+        </w:rPr>
+        <w:t xml:space="preserve"> All the images are converted to JSON </w:t>
+      </w:r>
+      <w:r>
+        <w:rPr>
+          <w:rFonts w:ascii="Times-Roman" w:hAnsi="Times-Roman" w:cs="Times-Roman"/>
+        </w:rPr>
+        <w:t xml:space="preserve">string </w:t>
+      </w:r>
+      <w:r>
+        <w:rPr>
+          <w:rFonts w:ascii="Times-Roman" w:hAnsi="Times-Roman" w:cs="Times-Roman"/>
+        </w:rPr>
+        <w:t>format and sen</w:t>
+      </w:r>
+      <w:r>
+        <w:rPr>
+          <w:rFonts w:ascii="Times-Roman" w:hAnsi="Times-Roman" w:cs="Times-Roman"/>
+        </w:rPr>
+        <w:t>t</w:t>
+      </w:r>
+      <w:r>
+        <w:rPr>
+          <w:rFonts w:ascii="Times-Roman" w:hAnsi="Times-Roman" w:cs="Times-Roman"/>
+        </w:rPr>
+        <w:t xml:space="preserve"> to client.</w:t>
+      </w:r>
+    </w:p>
+    <w:p>
+      <w:pPr>
+        <w:pStyle w:val="ListParagraph"/>
+        <w:rPr>
+          <w:rFonts w:ascii="Times-Roman" w:hAnsi="Times-Roman" w:cs="Times-Roman"/>
+        </w:rPr>
+      </w:pPr>
+      <w:r>
+        <w:rPr>
           <w:noProof/>
           <w:lang w:eastAsia="zh-CN"/>
         </w:rPr>
+        <w:lastRenderedPageBreak/>
         <w:drawing>
-          <wp:inline distT="0" distB="0" distL="0" distR="0" wp14:anchorId="1C611244" wp14:editId="33F575FA">
-            <wp:extent cx="5088042" cy="2183074"/>
-            <wp:effectExtent l="0" t="0" r="0" b="8255"/>
-            <wp:docPr id="7" name="Picture 7"/>
+          <wp:inline distT="0" distB="0" distL="0" distR="0" wp14:anchorId="0CB757EC" wp14:editId="3D30BC1D">
+            <wp:extent cx="5074888" cy="4700778"/>
+            <wp:effectExtent l="0" t="0" r="0" b="5080"/>
+            <wp:docPr id="16" name="Picture 16"/>
             <wp:cNvGraphicFramePr>
               <a:graphicFrameLocks xmlns:a="http://schemas.openxmlformats.org/drawingml/2006/main" noChangeAspect="1"/>
             </wp:cNvGraphicFramePr>
@@ -598,7 +1033,7 @@
                   <pic:spPr>
                     <a:xfrm>
                       <a:off x="0" y="0"/>
-                      <a:ext cx="5168863" cy="2217751"/>
+                      <a:ext cx="5084031" cy="4709247"/>
                     </a:xfrm>
                     <a:prstGeom prst="rect">
                       <a:avLst/>
@@ -616,8 +1051,9 @@
         <w:pStyle w:val="ListParagraph"/>
         <w:numPr>
           <w:ilvl w:val="1"/>
-          <w:numId w:val="20"/>
+          <w:numId w:val="11"/>
         </w:numPr>
+        <w:ind w:left="720"/>
         <w:outlineLvl w:val="1"/>
         <w:rPr>
           <w:rFonts w:ascii="Times-Roman" w:hAnsi="Times-Roman" w:cs="Times-Roman"/>
@@ -627,29 +1063,115 @@
         <w:rPr>
           <w:rFonts w:ascii="Times-Roman" w:hAnsi="Times-Roman" w:cs="Times-Roman"/>
         </w:rPr>
-        <w:t>Go back to the first user. The message from mike is displayed without refreshing the web page.</w:t>
+        <w:t>Draw Images</w:t>
       </w:r>
     </w:p>
     <w:p>
       <w:pPr>
         <w:pStyle w:val="ListParagraph"/>
-        <w:ind w:left="792"/>
-        <w:outlineLvl w:val="1"/>
-        <w:rPr>
-          <w:rFonts w:ascii="Times-Roman" w:hAnsi="Times-Roman" w:cs="Times-Roman"/>
-        </w:rPr>
-      </w:pPr>
-      <w:r>
-        <w:rPr>
-          <w:rFonts w:ascii="Times-Roman" w:hAnsi="Times-Roman" w:cs="Times-Roman"/>
+        <w:rPr>
+          <w:rFonts w:ascii="Times-Roman" w:hAnsi="Times-Roman" w:cs="Times-Roman"/>
+        </w:rPr>
+      </w:pPr>
+      <w:r>
+        <w:rPr>
+          <w:rFonts w:ascii="Times-Roman" w:hAnsi="Times-Roman" w:cs="Times-Roman"/>
+        </w:rPr>
+        <w:t>On the client side, we monitor the ‘draw’ event and receive data from server side.</w:t>
+      </w:r>
+    </w:p>
+    <w:p>
+      <w:pPr>
+        <w:pStyle w:val="ListParagraph"/>
+        <w:rPr>
+          <w:rFonts w:ascii="Times-Roman" w:hAnsi="Times-Roman" w:cs="Times-Roman"/>
+        </w:rPr>
+      </w:pPr>
+      <w:r>
+        <w:rPr>
+          <w:rFonts w:ascii="Times-Roman" w:hAnsi="Times-Roman" w:cs="Times-Roman"/>
+        </w:rPr>
+        <w:t>F</w:t>
+      </w:r>
+      <w:r>
+        <w:rPr>
+          <w:rFonts w:ascii="Times-Roman" w:hAnsi="Times-Roman" w:cs="Times-Roman"/>
+        </w:rPr>
+        <w:t xml:space="preserve">or each screenshot, there are 64 images for maximum. There will be fewer if some parts of the screenshot are not changed. </w:t>
+      </w:r>
+      <w:r>
+        <w:rPr>
+          <w:rFonts w:ascii="Times-Roman" w:hAnsi="Times-Roman" w:cs="Times-Roman"/>
+        </w:rPr>
+        <w:t xml:space="preserve">First, we need to parse the data to JSON format. </w:t>
+      </w:r>
+      <w:r>
+        <w:rPr>
+          <w:rFonts w:ascii="Times-Roman" w:hAnsi="Times-Roman" w:cs="Times-Roman"/>
+        </w:rPr>
+        <w:t>Then we</w:t>
+      </w:r>
+      <w:r>
+        <w:rPr>
+          <w:rFonts w:ascii="Times-Roman" w:hAnsi="Times-Roman" w:cs="Times-Roman"/>
+        </w:rPr>
+        <w:t xml:space="preserve"> draw the images</w:t>
+      </w:r>
+      <w:r>
+        <w:rPr>
+          <w:rFonts w:ascii="Times-Roman" w:hAnsi="Times-Roman" w:cs="Times-Roman"/>
+        </w:rPr>
+        <w:t xml:space="preserve"> one by one</w:t>
+      </w:r>
+      <w:r>
+        <w:rPr>
+          <w:rFonts w:ascii="Times-Roman" w:hAnsi="Times-Roman" w:cs="Times-Roman"/>
+        </w:rPr>
+        <w:t xml:space="preserve"> to a hidden canvas</w:t>
+      </w:r>
+      <w:r>
+        <w:rPr>
+          <w:rFonts w:ascii="Times-Roman" w:hAnsi="Times-Roman" w:cs="Times-Roman"/>
+        </w:rPr>
+        <w:t>(#workingss)</w:t>
+      </w:r>
+      <w:r>
+        <w:rPr>
+          <w:rFonts w:ascii="Times-Roman" w:hAnsi="Times-Roman" w:cs="Times-Roman"/>
+        </w:rPr>
+        <w:t>. After all are finished, draw the whole hidden canvas to the visible screenshot canvas</w:t>
+      </w:r>
+      <w:r>
+        <w:rPr>
+          <w:rFonts w:ascii="Times-Roman" w:hAnsi="Times-Roman" w:cs="Times-Roman"/>
+        </w:rPr>
+        <w:t>(#myss)</w:t>
+      </w:r>
+      <w:r>
+        <w:rPr>
+          <w:rFonts w:ascii="Times-Roman" w:hAnsi="Times-Roman" w:cs="Times-Roman"/>
+        </w:rPr>
+        <w:t>.</w:t>
+      </w:r>
+    </w:p>
+    <w:p>
+      <w:pPr>
+        <w:pStyle w:val="ListParagraph"/>
+        <w:rPr>
+          <w:rFonts w:ascii="Times-Roman" w:hAnsi="Times-Roman" w:cs="Times-Roman"/>
+        </w:rPr>
+      </w:pPr>
+      <w:r>
+        <w:rPr>
           <w:noProof/>
           <w:lang w:eastAsia="zh-CN"/>
         </w:rPr>
+        <w:lastRenderedPageBreak/>
         <w:drawing>
-          <wp:inline distT="0" distB="0" distL="0" distR="0" wp14:anchorId="16E9AE0B" wp14:editId="230FD37E">
-            <wp:extent cx="4795658" cy="2850752"/>
-            <wp:effectExtent l="0" t="0" r="5080" b="6985"/>
-            <wp:docPr id="8" name="Picture 8"/>
+          <wp:inline distT="0" distB="0" distL="0" distR="0" wp14:anchorId="150DDFA7" wp14:editId="7DEE4ACB">
+            <wp:extent cx="5365554" cy="3796588"/>
+            <wp:effectExtent l="0" t="0" r="6985" b="0"/>
+            <wp:docPr id="18" name="Picture 18"/>
             <wp:cNvGraphicFramePr>
               <a:graphicFrameLocks xmlns:a="http://schemas.openxmlformats.org/drawingml/2006/main" noChangeAspect="1"/>
             </wp:cNvGraphicFramePr>
@@ -669,7 +1191,7 @@
                   <pic:spPr>
                     <a:xfrm>
                       <a:off x="0" y="0"/>
-                      <a:ext cx="4800370" cy="2853553"/>
+                      <a:ext cx="5367725" cy="3798124"/>
                     </a:xfrm>
                     <a:prstGeom prst="rect">
                       <a:avLst/>
@@ -686,124 +1208,62 @@
       <w:pPr>
         <w:pStyle w:val="ListParagraph"/>
         <w:numPr>
-          <w:ilvl w:val="0"/>
+          <w:ilvl w:val="1"/>
           <w:numId w:val="11"/>
         </w:numPr>
-        <w:outlineLvl w:val="0"/>
-        <w:rPr>
-          <w:rFonts w:ascii="Times-Roman" w:hAnsi="Times-Roman" w:cs="Times-Roman"/>
-          <w:b/>
-          <w:sz w:val="28"/>
-          <w:szCs w:val="28"/>
-        </w:rPr>
-      </w:pPr>
-      <w:r>
-        <w:rPr>
-          <w:rFonts w:ascii="Times-Roman" w:hAnsi="Times-Roman" w:cs="Times-Roman"/>
-          <w:b/>
-          <w:sz w:val="28"/>
-          <w:szCs w:val="28"/>
-        </w:rPr>
-        <w:lastRenderedPageBreak/>
-        <w:t>Drawing Board</w:t>
+        <w:ind w:left="720"/>
+        <w:outlineLvl w:val="1"/>
+        <w:rPr>
+          <w:rFonts w:ascii="Times-Roman" w:hAnsi="Times-Roman" w:cs="Times-Roman"/>
+        </w:rPr>
+      </w:pPr>
+      <w:r>
+        <w:rPr>
+          <w:rFonts w:ascii="Times-Roman" w:hAnsi="Times-Roman" w:cs="Times-Roman"/>
+        </w:rPr>
+        <w:t>Draw</w:t>
+      </w:r>
+      <w:r>
+        <w:rPr>
+          <w:rFonts w:ascii="Times-Roman" w:hAnsi="Times-Roman" w:cs="Times-Roman"/>
+        </w:rPr>
+        <w:t xml:space="preserve"> Lines</w:t>
       </w:r>
     </w:p>
     <w:p>
       <w:pPr>
         <w:pStyle w:val="ListParagraph"/>
-        <w:numPr>
-          <w:ilvl w:val="0"/>
-          <w:numId w:val="20"/>
-        </w:numPr>
-        <w:outlineLvl w:val="1"/>
-        <w:rPr>
-          <w:rFonts w:ascii="Times-Roman" w:hAnsi="Times-Roman" w:cs="Times-Roman"/>
-          <w:vanish/>
-        </w:rPr>
-      </w:pPr>
+        <w:rPr>
+          <w:rFonts w:ascii="Times-Roman" w:hAnsi="Times-Roman" w:cs="Times-Roman"/>
+        </w:rPr>
+      </w:pPr>
+      <w:bookmarkStart w:id="0" w:name="_GoBack"/>
+      <w:r>
+        <w:rPr>
+          <w:rFonts w:ascii="Times-Roman" w:hAnsi="Times-Roman" w:cs="Times-Roman"/>
+        </w:rPr>
+        <w:t>Similar with images, we need to parse the data to JSON format first. Then, draw lines according to the color, width, and position.</w:t>
+      </w:r>
     </w:p>
+    <w:bookmarkEnd w:id="0"/>
     <w:p>
       <w:pPr>
         <w:pStyle w:val="ListParagraph"/>
-        <w:ind w:left="792"/>
-        <w:outlineLvl w:val="1"/>
-        <w:rPr>
-          <w:rFonts w:ascii="Times-Roman" w:hAnsi="Times-Roman" w:cs="Times-Roman"/>
-        </w:rPr>
-      </w:pPr>
-      <w:r>
-        <w:rPr>
-          <w:rFonts w:ascii="Times-Roman" w:hAnsi="Times-Roman" w:cs="Times-Roman"/>
-        </w:rPr>
-        <w:t>User html5 canvas and SignalR to implement a drawing board.</w:t>
-      </w:r>
-      <w:r>
-        <w:rPr>
-          <w:rFonts w:ascii="Times-Roman" w:hAnsi="Times-Roman" w:cs="Times-Roman"/>
-        </w:rPr>
-        <w:t xml:space="preserve"> Any user can draw on the canvas and other users will see it immediately in their own boards.</w:t>
-      </w:r>
-    </w:p>
-    <w:p>
-      <w:pPr>
-        <w:pStyle w:val="ListParagraph"/>
-        <w:ind w:left="792"/>
-        <w:rPr>
-          <w:rFonts w:ascii="Times-Roman" w:hAnsi="Times-Roman" w:cs="Times-Roman"/>
-        </w:rPr>
-      </w:pPr>
-    </w:p>
-    <w:p>
-      <w:pPr>
-        <w:pStyle w:val="ListParagraph"/>
-        <w:numPr>
-          <w:ilvl w:val="1"/>
-          <w:numId w:val="20"/>
-        </w:numPr>
-        <w:outlineLvl w:val="1"/>
-        <w:rPr>
-          <w:rFonts w:ascii="Times-Roman" w:hAnsi="Times-Roman" w:cs="Times-Roman"/>
-        </w:rPr>
-      </w:pPr>
-      <w:r>
-        <w:rPr>
-          <w:rFonts w:ascii="Times-Roman" w:hAnsi="Times-Roman" w:cs="Times-Roman"/>
-        </w:rPr>
-        <w:t xml:space="preserve">Open drawing board </w:t>
-      </w:r>
-      <w:r>
-        <w:rPr>
-          <w:rFonts w:ascii="Times-Roman" w:hAnsi="Times-Roman" w:cs="Times-Roman"/>
-        </w:rPr>
-        <w:t xml:space="preserve"> </w:t>
-      </w:r>
-      <w:r>
-        <w:rPr>
-          <w:rFonts w:ascii="Times-Roman" w:hAnsi="Times-Roman" w:cs="Times-Roman"/>
-        </w:rPr>
-        <w:t>with two browser, chrome and firebox.</w:t>
-      </w:r>
-    </w:p>
-    <w:p>
-      <w:pPr>
-        <w:pStyle w:val="ListParagraph"/>
-        <w:ind w:left="792"/>
-        <w:outlineLvl w:val="1"/>
-        <w:rPr>
-          <w:rFonts w:ascii="Times-Roman" w:hAnsi="Times-Roman" w:cs="Times-Roman"/>
-        </w:rPr>
-      </w:pPr>
-      <w:r>
-        <w:rPr>
-          <w:rFonts w:ascii="Times-Roman" w:hAnsi="Times-Roman" w:cs="Times-Roman"/>
+        <w:rPr>
+          <w:rFonts w:ascii="Times-Roman" w:hAnsi="Times-Roman" w:cs="Times-Roman"/>
+        </w:rPr>
+      </w:pPr>
+      <w:r>
+        <w:rPr>
           <w:noProof/>
           <w:lang w:eastAsia="zh-CN"/>
         </w:rPr>
+        <w:lastRenderedPageBreak/>
         <w:drawing>
-          <wp:inline distT="0" distB="0" distL="0" distR="0" wp14:anchorId="6F07A2CB" wp14:editId="12FD2C1B">
-            <wp:extent cx="4753332" cy="3460893"/>
-            <wp:effectExtent l="0" t="0" r="9525" b="6350"/>
-            <wp:docPr id="10" name="Picture 10"/>
+          <wp:inline distT="0" distB="0" distL="0" distR="0" wp14:anchorId="20EEEC14" wp14:editId="665575B7">
+            <wp:extent cx="5334865" cy="4679976"/>
+            <wp:effectExtent l="0" t="0" r="0" b="6350"/>
+            <wp:docPr id="19" name="Picture 19"/>
             <wp:cNvGraphicFramePr>
               <a:graphicFrameLocks xmlns:a="http://schemas.openxmlformats.org/drawingml/2006/main" noChangeAspect="1"/>
             </wp:cNvGraphicFramePr>
@@ -823,7 +1283,7 @@
                   <pic:spPr>
                     <a:xfrm>
                       <a:off x="0" y="0"/>
-                      <a:ext cx="4760151" cy="3465858"/>
+                      <a:ext cx="5337476" cy="4682267"/>
                     </a:xfrm>
                     <a:prstGeom prst="rect">
                       <a:avLst/>
@@ -839,209 +1299,6 @@
     <w:p>
       <w:pPr>
         <w:pStyle w:val="ListParagraph"/>
-        <w:ind w:left="792"/>
-        <w:rPr>
-          <w:rFonts w:ascii="Times-Roman" w:hAnsi="Times-Roman" w:cs="Times-Roman"/>
-        </w:rPr>
-      </w:pPr>
-      <w:r>
-        <w:rPr>
-          <w:rFonts w:ascii="Times-Roman" w:hAnsi="Times-Roman" w:cs="Times-Roman"/>
-          <w:noProof/>
-          <w:lang w:eastAsia="zh-CN"/>
-        </w:rPr>
-        <w:drawing>
-          <wp:inline distT="0" distB="0" distL="0" distR="0" wp14:anchorId="07790D94" wp14:editId="0E8EC032">
-            <wp:extent cx="5194375" cy="3784790"/>
-            <wp:effectExtent l="0" t="0" r="6350" b="6350"/>
-            <wp:docPr id="11" name="Picture 11"/>
-            <wp:cNvGraphicFramePr>
-              <a:graphicFrameLocks xmlns:a="http://schemas.openxmlformats.org/drawingml/2006/main" noChangeAspect="1"/>
-            </wp:cNvGraphicFramePr>
-            <a:graphic xmlns:a="http://schemas.openxmlformats.org/drawingml/2006/main">
-              <a:graphicData uri="http://schemas.openxmlformats.org/drawingml/2006/picture">
-                <pic:pic xmlns:pic="http://schemas.openxmlformats.org/drawingml/2006/picture">
-                  <pic:nvPicPr>
-                    <pic:cNvPr id="1" name=""/>
-                    <pic:cNvPicPr/>
-                  </pic:nvPicPr>
-                  <pic:blipFill>
-                    <a:blip r:embed="rId14"/>
-                    <a:stretch>
-                      <a:fillRect/>
-                    </a:stretch>
-                  </pic:blipFill>
-                  <pic:spPr>
-                    <a:xfrm>
-                      <a:off x="0" y="0"/>
-                      <a:ext cx="5196010" cy="3785981"/>
-                    </a:xfrm>
-                    <a:prstGeom prst="rect">
-                      <a:avLst/>
-                    </a:prstGeom>
-                  </pic:spPr>
-                </pic:pic>
-              </a:graphicData>
-            </a:graphic>
-          </wp:inline>
-        </w:drawing>
-      </w:r>
-    </w:p>
-    <w:p>
-      <w:pPr>
-        <w:pStyle w:val="ListParagraph"/>
-        <w:numPr>
-          <w:ilvl w:val="1"/>
-          <w:numId w:val="20"/>
-        </w:numPr>
-        <w:outlineLvl w:val="1"/>
-        <w:rPr>
-          <w:rFonts w:ascii="Times-Roman" w:hAnsi="Times-Roman" w:cs="Times-Roman"/>
-        </w:rPr>
-      </w:pPr>
-      <w:r>
-        <w:rPr>
-          <w:rFonts w:ascii="Times-Roman" w:hAnsi="Times-Roman" w:cs="Times-Roman"/>
-        </w:rPr>
-        <w:lastRenderedPageBreak/>
-        <w:t>Begin drawing in chrome</w:t>
-      </w:r>
-    </w:p>
-    <w:p>
-      <w:pPr>
-        <w:pStyle w:val="ListParagraph"/>
-        <w:ind w:left="792"/>
-        <w:outlineLvl w:val="1"/>
-        <w:rPr>
-          <w:rFonts w:ascii="Times-Roman" w:hAnsi="Times-Roman" w:cs="Times-Roman"/>
-        </w:rPr>
-      </w:pPr>
-      <w:r>
-        <w:rPr>
-          <w:rFonts w:ascii="Times-Roman" w:hAnsi="Times-Roman" w:cs="Times-Roman"/>
-          <w:noProof/>
-          <w:lang w:eastAsia="zh-CN"/>
-        </w:rPr>
-        <w:drawing>
-          <wp:inline distT="0" distB="0" distL="0" distR="0" wp14:anchorId="1D71B3D1" wp14:editId="6D1C2572">
-            <wp:extent cx="5170151" cy="3694780"/>
-            <wp:effectExtent l="0" t="0" r="0" b="1270"/>
-            <wp:docPr id="12" name="Picture 12"/>
-            <wp:cNvGraphicFramePr>
-              <a:graphicFrameLocks xmlns:a="http://schemas.openxmlformats.org/drawingml/2006/main" noChangeAspect="1"/>
-            </wp:cNvGraphicFramePr>
-            <a:graphic xmlns:a="http://schemas.openxmlformats.org/drawingml/2006/main">
-              <a:graphicData uri="http://schemas.openxmlformats.org/drawingml/2006/picture">
-                <pic:pic xmlns:pic="http://schemas.openxmlformats.org/drawingml/2006/picture">
-                  <pic:nvPicPr>
-                    <pic:cNvPr id="1" name=""/>
-                    <pic:cNvPicPr/>
-                  </pic:nvPicPr>
-                  <pic:blipFill>
-                    <a:blip r:embed="rId15"/>
-                    <a:stretch>
-                      <a:fillRect/>
-                    </a:stretch>
-                  </pic:blipFill>
-                  <pic:spPr>
-                    <a:xfrm>
-                      <a:off x="0" y="0"/>
-                      <a:ext cx="5176375" cy="3699228"/>
-                    </a:xfrm>
-                    <a:prstGeom prst="rect">
-                      <a:avLst/>
-                    </a:prstGeom>
-                  </pic:spPr>
-                </pic:pic>
-              </a:graphicData>
-            </a:graphic>
-          </wp:inline>
-        </w:drawing>
-      </w:r>
-    </w:p>
-    <w:p>
-      <w:pPr>
-        <w:pStyle w:val="ListParagraph"/>
-        <w:numPr>
-          <w:ilvl w:val="1"/>
-          <w:numId w:val="20"/>
-        </w:numPr>
-        <w:outlineLvl w:val="1"/>
-        <w:rPr>
-          <w:rFonts w:ascii="Times-Roman" w:hAnsi="Times-Roman" w:cs="Times-Roman"/>
-        </w:rPr>
-      </w:pPr>
-      <w:r>
-        <w:rPr>
-          <w:rFonts w:ascii="Times-Roman" w:hAnsi="Times-Roman" w:cs="Times-Roman"/>
-        </w:rPr>
-        <w:t>User two see the drawing in realtime.</w:t>
-      </w:r>
-    </w:p>
-    <w:p>
-      <w:pPr>
-        <w:pStyle w:val="ListParagraph"/>
-        <w:ind w:left="792"/>
-        <w:outlineLvl w:val="1"/>
-        <w:rPr>
-          <w:rFonts w:ascii="Times-Roman" w:hAnsi="Times-Roman" w:cs="Times-Roman"/>
-        </w:rPr>
-      </w:pPr>
-      <w:r>
-        <w:rPr>
-          <w:rFonts w:ascii="Times-Roman" w:hAnsi="Times-Roman" w:cs="Times-Roman"/>
-          <w:noProof/>
-          <w:lang w:eastAsia="zh-CN"/>
-        </w:rPr>
-        <w:drawing>
-          <wp:inline distT="0" distB="0" distL="0" distR="0" wp14:anchorId="12B4374D" wp14:editId="7B299EA1">
-            <wp:extent cx="5192519" cy="3585390"/>
-            <wp:effectExtent l="0" t="0" r="8255" b="0"/>
-            <wp:docPr id="13" name="Picture 13"/>
-            <wp:cNvGraphicFramePr>
-              <a:graphicFrameLocks xmlns:a="http://schemas.openxmlformats.org/drawingml/2006/main" noChangeAspect="1"/>
-            </wp:cNvGraphicFramePr>
-            <a:graphic xmlns:a="http://schemas.openxmlformats.org/drawingml/2006/main">
-              <a:graphicData uri="http://schemas.openxmlformats.org/drawingml/2006/picture">
-                <pic:pic xmlns:pic="http://schemas.openxmlformats.org/drawingml/2006/picture">
-                  <pic:nvPicPr>
-                    <pic:cNvPr id="1" name=""/>
-                    <pic:cNvPicPr/>
-                  </pic:nvPicPr>
-                  <pic:blipFill>
-                    <a:blip r:embed="rId16"/>
-                    <a:stretch>
-                      <a:fillRect/>
-                    </a:stretch>
-                  </pic:blipFill>
-                  <pic:spPr>
-                    <a:xfrm>
-                      <a:off x="0" y="0"/>
-                      <a:ext cx="5213567" cy="3599924"/>
-                    </a:xfrm>
-                    <a:prstGeom prst="rect">
-                      <a:avLst/>
-                    </a:prstGeom>
-                  </pic:spPr>
-                </pic:pic>
-              </a:graphicData>
-            </a:graphic>
-          </wp:inline>
-        </w:drawing>
-      </w:r>
-    </w:p>
-    <w:p>
-      <w:pPr>
-        <w:pStyle w:val="ListParagraph"/>
-        <w:ind w:left="792"/>
-        <w:rPr>
-          <w:rFonts w:ascii="Times-Roman" w:hAnsi="Times-Roman" w:cs="Times-Roman"/>
-        </w:rPr>
-      </w:pPr>
-    </w:p>
-    <w:p>
-      <w:pPr>
-        <w:pStyle w:val="ListParagraph"/>
         <w:numPr>
           <w:ilvl w:val="0"/>
           <w:numId w:val="11"/>
@@ -1061,29 +1318,7 @@
           <w:sz w:val="28"/>
           <w:szCs w:val="28"/>
         </w:rPr>
-        <w:t>Screen &amp; Whiteboard</w:t>
-      </w:r>
-    </w:p>
-    <w:p>
-      <w:pPr>
-        <w:pStyle w:val="ListParagraph"/>
-        <w:outlineLvl w:val="1"/>
-        <w:rPr>
-          <w:rFonts w:ascii="Times-Roman" w:hAnsi="Times-Roman" w:cs="Times-Roman"/>
-        </w:rPr>
-      </w:pPr>
-      <w:r>
-        <w:rPr>
-          <w:rFonts w:ascii="Times-Roman" w:hAnsi="Times-Roman" w:cs="Times-Roman"/>
-        </w:rPr>
-        <w:lastRenderedPageBreak/>
-        <w:t>A course play consists of three components, video, screen</w:t>
-      </w:r>
-      <w:r>
-        <w:rPr>
-          <w:rFonts w:ascii="Times-Roman" w:hAnsi="Times-Roman" w:cs="Times-Roman"/>
-        </w:rPr>
-        <w:t>(images from project), whiteboard(drawing on the whiteboard from the instructor). The content of screen and whiteboard is synchronized alogn with the video. In this demo, I use a slider bar to simulate the video player.</w:t>
+        <w:t>Conclusion</w:t>
       </w:r>
     </w:p>
     <w:p>
@@ -1099,6 +1334,12 @@
           <w:rFonts w:ascii="Times-Roman" w:hAnsi="Times-Roman" w:cs="Times-Roman"/>
         </w:rPr>
       </w:pPr>
+      <w:r>
+        <w:rPr>
+          <w:rFonts w:ascii="Times-Roman" w:hAnsi="Times-Roman" w:cs="Times-Roman"/>
+        </w:rPr>
+        <w:t>Easy to Implement</w:t>
+      </w:r>
     </w:p>
     <w:p>
       <w:pPr>
@@ -1108,181 +1349,35 @@
         </w:rPr>
       </w:pPr>
       <w:r>
-        <w:t>Customer can purchase products, add them to</w:t>
-      </w:r>
-      <w:r>
-        <w:t xml:space="preserve"> the shopping</w:t>
-      </w:r>
-      <w:r>
-        <w:t xml:space="preserve"> cart and place order finally.</w:t>
-      </w:r>
-      <w:r>
-        <w:t xml:space="preserve"> And the</w:t>
-      </w:r>
-      <w:r>
-        <w:t>y</w:t>
-      </w:r>
-      <w:r>
-        <w:t xml:space="preserve"> can edit the quantity of the items in the cart.</w:t>
-      </w:r>
-    </w:p>
-    <w:p>
-      <w:pPr>
-        <w:pStyle w:val="ListParagraph"/>
-        <w:rPr>
-          <w:rFonts w:ascii="Times-Roman" w:hAnsi="Times-Roman" w:cs="Times-Roman"/>
-        </w:rPr>
-      </w:pPr>
-      <w:r>
-        <w:rPr>
-          <w:rFonts w:ascii="Times-Roman" w:hAnsi="Times-Roman" w:cs="Times-Roman"/>
-          <w:noProof/>
-          <w:lang w:eastAsia="zh-CN"/>
-        </w:rPr>
-        <w:drawing>
-          <wp:inline distT="0" distB="0" distL="0" distR="0" wp14:anchorId="3D2D789D" wp14:editId="7CDA1713">
-            <wp:extent cx="5943600" cy="3494405"/>
-            <wp:effectExtent l="0" t="0" r="0" b="0"/>
-            <wp:docPr id="14" name="Picture 14"/>
-            <wp:cNvGraphicFramePr>
-              <a:graphicFrameLocks xmlns:a="http://schemas.openxmlformats.org/drawingml/2006/main" noChangeAspect="1"/>
-            </wp:cNvGraphicFramePr>
-            <a:graphic xmlns:a="http://schemas.openxmlformats.org/drawingml/2006/main">
-              <a:graphicData uri="http://schemas.openxmlformats.org/drawingml/2006/picture">
-                <pic:pic xmlns:pic="http://schemas.openxmlformats.org/drawingml/2006/picture">
-                  <pic:nvPicPr>
-                    <pic:cNvPr id="1" name=""/>
-                    <pic:cNvPicPr/>
-                  </pic:nvPicPr>
-                  <pic:blipFill>
-                    <a:blip r:embed="rId17"/>
-                    <a:stretch>
-                      <a:fillRect/>
-                    </a:stretch>
-                  </pic:blipFill>
-                  <pic:spPr>
-                    <a:xfrm>
-                      <a:off x="0" y="0"/>
-                      <a:ext cx="5943600" cy="3494405"/>
-                    </a:xfrm>
-                    <a:prstGeom prst="rect">
-                      <a:avLst/>
-                    </a:prstGeom>
-                  </pic:spPr>
-                </pic:pic>
-              </a:graphicData>
-            </a:graphic>
-          </wp:inline>
-        </w:drawing>
-      </w:r>
-    </w:p>
-    <w:p>
-      <w:pPr>
-        <w:pStyle w:val="ListParagraph"/>
-        <w:rPr>
-          <w:rFonts w:ascii="Times-Roman" w:hAnsi="Times-Roman" w:cs="Times-Roman"/>
-        </w:rPr>
-      </w:pPr>
-      <w:r>
-        <w:rPr>
-          <w:rFonts w:ascii="Times-Roman" w:hAnsi="Times-Roman" w:cs="Times-Roman"/>
-        </w:rPr>
-        <w:t>Provide address and credit card information.</w:t>
-      </w:r>
-    </w:p>
-    <w:p>
-      <w:pPr>
-        <w:pStyle w:val="ListParagraph"/>
-        <w:rPr>
-          <w:rFonts w:ascii="Times-Roman" w:hAnsi="Times-Roman" w:cs="Times-Roman"/>
-        </w:rPr>
-      </w:pPr>
-    </w:p>
-    <w:p>
-      <w:pPr>
-        <w:pStyle w:val="ListParagraph"/>
-        <w:rPr>
-          <w:rFonts w:ascii="Times-Roman" w:hAnsi="Times-Roman" w:cs="Times-Roman"/>
-        </w:rPr>
-      </w:pPr>
-      <w:r>
-        <w:rPr>
-          <w:rFonts w:ascii="Times-Roman" w:hAnsi="Times-Roman" w:cs="Times-Roman"/>
-        </w:rPr>
-        <w:t>O</w:t>
-      </w:r>
-      <w:r>
-        <w:rPr>
-          <w:rFonts w:ascii="Times-Roman" w:hAnsi="Times-Roman" w:cs="Times-Roman"/>
-        </w:rPr>
-        <w:t>rder</w:t>
-      </w:r>
-      <w:r>
-        <w:rPr>
-          <w:rFonts w:ascii="Times-Roman" w:hAnsi="Times-Roman" w:cs="Times-Roman"/>
-        </w:rPr>
-        <w:t xml:space="preserve"> is generated.</w:t>
-      </w:r>
-    </w:p>
-    <w:p>
-      <w:pPr>
-        <w:pStyle w:val="ListParagraph"/>
-        <w:rPr>
-          <w:rFonts w:ascii="Times-Roman" w:hAnsi="Times-Roman" w:cs="Times-Roman"/>
-        </w:rPr>
-      </w:pPr>
-    </w:p>
-    <w:p>
-      <w:pPr>
-        <w:pStyle w:val="ListParagraph"/>
-        <w:rPr>
-          <w:rFonts w:ascii="Times-Roman" w:hAnsi="Times-Roman" w:cs="Times-Roman"/>
-        </w:rPr>
-      </w:pPr>
-      <w:r>
-        <w:rPr>
-          <w:rFonts w:ascii="Times-Roman" w:hAnsi="Times-Roman" w:cs="Times-Roman"/>
-        </w:rPr>
-        <w:t xml:space="preserve">View </w:t>
-      </w:r>
-      <w:r>
-        <w:rPr>
-          <w:rFonts w:ascii="Times-Roman" w:hAnsi="Times-Roman" w:cs="Times-Roman"/>
-        </w:rPr>
-        <w:t xml:space="preserve">My </w:t>
-      </w:r>
-      <w:r>
-        <w:rPr>
-          <w:rFonts w:ascii="Times-Roman" w:hAnsi="Times-Roman" w:cs="Times-Roman"/>
-        </w:rPr>
-        <w:t>O</w:t>
-      </w:r>
-      <w:r>
-        <w:rPr>
-          <w:rFonts w:ascii="Times-Roman" w:hAnsi="Times-Roman" w:cs="Times-Roman"/>
-        </w:rPr>
-        <w:t>rder list.</w:t>
-      </w:r>
-      <w:r>
-        <w:rPr>
-          <w:rFonts w:ascii="Times-Roman" w:hAnsi="Times-Roman" w:cs="Times-Roman"/>
-        </w:rPr>
-        <w:t xml:space="preserve"> </w:t>
-      </w:r>
-      <w:r>
-        <w:rPr>
-          <w:rFonts w:ascii="Times-Roman" w:hAnsi="Times-Roman" w:cs="Times-Roman"/>
-        </w:rPr>
-        <w:t>Here, you can cancel your order.</w:t>
-      </w:r>
-    </w:p>
-    <w:p>
-      <w:pPr>
-        <w:pStyle w:val="ListParagraph"/>
-        <w:rPr>
-          <w:rFonts w:ascii="Times-Roman" w:hAnsi="Times-Roman" w:cs="Times-Roman"/>
-        </w:rPr>
-      </w:pPr>
+        <w:rPr>
+          <w:rFonts w:ascii="Times-Roman" w:hAnsi="Times-Roman" w:cs="Times-Roman"/>
+        </w:rPr>
+        <w:t xml:space="preserve">If you are familiar with </w:t>
+      </w:r>
+      <w:r>
+        <w:rPr>
+          <w:rFonts w:ascii="Times-Roman" w:hAnsi="Times-Roman" w:cs="Times-Roman"/>
+        </w:rPr>
+        <w:t>Node.js and javascript</w:t>
+      </w:r>
+      <w:r>
+        <w:rPr>
+          <w:rFonts w:ascii="Times-Roman" w:hAnsi="Times-Roman" w:cs="Times-Roman"/>
+        </w:rPr>
+        <w:t xml:space="preserve">, it is </w:t>
+      </w:r>
+      <w:r>
+        <w:rPr>
+          <w:rFonts w:ascii="Times-Roman" w:hAnsi="Times-Roman" w:cs="Times-Roman"/>
+        </w:rPr>
+        <w:t>not too difficult</w:t>
+      </w:r>
+      <w:r>
+        <w:rPr>
+          <w:rFonts w:ascii="Times-Roman" w:hAnsi="Times-Roman" w:cs="Times-Roman"/>
+        </w:rPr>
+        <w:t xml:space="preserve"> to develop such real time online application. </w:t>
+      </w:r>
     </w:p>
     <w:p>
       <w:pPr>
@@ -1301,234 +1396,56 @@
         <w:rPr>
           <w:rFonts w:ascii="Times-Roman" w:hAnsi="Times-Roman" w:cs="Times-Roman"/>
         </w:rPr>
-        <w:t>Play</w:t>
+        <w:t>Low Bandwidth Consumption</w:t>
       </w:r>
     </w:p>
     <w:p>
       <w:pPr>
         <w:pStyle w:val="ListParagraph"/>
-        <w:spacing w:after="160" w:line="259" w:lineRule="auto"/>
-      </w:pPr>
-      <w:r>
-        <w:t>Login with the default user ‘</w:t>
-      </w:r>
-      <w:r>
-        <w:t>storemanager</w:t>
-      </w:r>
-      <w:r>
-        <w:t>’ and password ‘</w:t>
-      </w:r>
-      <w:r>
-        <w:t>storemanager</w:t>
-      </w:r>
-      <w:r>
-        <w:t>’. Select the user type of ‘Store Manager’.</w:t>
+        <w:rPr>
+          <w:rFonts w:ascii="Times-Roman" w:hAnsi="Times-Roman" w:cs="Times-Roman"/>
+        </w:rPr>
+      </w:pPr>
+      <w:r>
+        <w:rPr>
+          <w:rFonts w:ascii="Times-Roman" w:hAnsi="Times-Roman" w:cs="Times-Roman"/>
+        </w:rPr>
+        <w:t>Communication occurs only when necessary. Unlike traditional web application, WebSocket makes the web application react at real time. This improve the user experience at client side and system performance at server side.</w:t>
       </w:r>
     </w:p>
     <w:p>
       <w:pPr>
         <w:pStyle w:val="ListParagraph"/>
-        <w:rPr>
-          <w:rFonts w:ascii="Times-Roman" w:hAnsi="Times-Roman" w:cs="Times-Roman"/>
-        </w:rPr>
-      </w:pPr>
-      <w:r>
-        <w:rPr>
-          <w:rFonts w:ascii="Times-Roman" w:hAnsi="Times-Roman" w:cs="Times-Roman"/>
-          <w:noProof/>
-          <w:lang w:eastAsia="zh-CN"/>
-        </w:rPr>
-        <w:lastRenderedPageBreak/>
-        <w:drawing>
-          <wp:inline distT="0" distB="0" distL="0" distR="0" wp14:anchorId="26A11F70" wp14:editId="48EFC190">
-            <wp:extent cx="5323154" cy="3161476"/>
-            <wp:effectExtent l="0" t="0" r="0" b="1270"/>
-            <wp:docPr id="15" name="Picture 15"/>
-            <wp:cNvGraphicFramePr>
-              <a:graphicFrameLocks xmlns:a="http://schemas.openxmlformats.org/drawingml/2006/main" noChangeAspect="1"/>
-            </wp:cNvGraphicFramePr>
-            <a:graphic xmlns:a="http://schemas.openxmlformats.org/drawingml/2006/main">
-              <a:graphicData uri="http://schemas.openxmlformats.org/drawingml/2006/picture">
-                <pic:pic xmlns:pic="http://schemas.openxmlformats.org/drawingml/2006/picture">
-                  <pic:nvPicPr>
-                    <pic:cNvPr id="1" name=""/>
-                    <pic:cNvPicPr/>
-                  </pic:nvPicPr>
-                  <pic:blipFill>
-                    <a:blip r:embed="rId18"/>
-                    <a:stretch>
-                      <a:fillRect/>
-                    </a:stretch>
-                  </pic:blipFill>
-                  <pic:spPr>
-                    <a:xfrm>
-                      <a:off x="0" y="0"/>
-                      <a:ext cx="5350209" cy="3177544"/>
-                    </a:xfrm>
-                    <a:prstGeom prst="rect">
-                      <a:avLst/>
-                    </a:prstGeom>
-                  </pic:spPr>
-                </pic:pic>
-              </a:graphicData>
-            </a:graphic>
-          </wp:inline>
-        </w:drawing>
+        <w:numPr>
+          <w:ilvl w:val="1"/>
+          <w:numId w:val="11"/>
+        </w:numPr>
+        <w:ind w:left="720"/>
+        <w:outlineLvl w:val="1"/>
+        <w:rPr>
+          <w:rFonts w:ascii="Times-Roman" w:hAnsi="Times-Roman" w:cs="Times-Roman"/>
+        </w:rPr>
+      </w:pPr>
+      <w:r>
+        <w:rPr>
+          <w:rFonts w:ascii="Times-Roman" w:hAnsi="Times-Roman" w:cs="Times-Roman"/>
+        </w:rPr>
+        <w:t>Cross-platform</w:t>
       </w:r>
     </w:p>
     <w:p>
       <w:pPr>
         <w:pStyle w:val="ListParagraph"/>
-        <w:numPr>
-          <w:ilvl w:val="0"/>
-          <w:numId w:val="11"/>
-        </w:numPr>
-        <w:outlineLvl w:val="0"/>
-        <w:rPr>
-          <w:rFonts w:ascii="Times-Roman" w:hAnsi="Times-Roman" w:cs="Times-Roman"/>
-          <w:b/>
-          <w:sz w:val="28"/>
-          <w:szCs w:val="28"/>
-        </w:rPr>
-      </w:pPr>
-      <w:r>
-        <w:rPr>
-          <w:rFonts w:ascii="Times-Roman" w:hAnsi="Times-Roman" w:cs="Times-Roman"/>
-          <w:b/>
-          <w:sz w:val="28"/>
-          <w:szCs w:val="28"/>
-        </w:rPr>
-        <w:t>Course Player</w:t>
-      </w:r>
-    </w:p>
-    <w:p>
-      <w:pPr>
-        <w:pStyle w:val="ListParagraph"/>
-        <w:rPr>
-          <w:rFonts w:ascii="Times-Roman" w:hAnsi="Times-Roman" w:cs="Times-Roman"/>
-        </w:rPr>
-      </w:pPr>
-      <w:r>
-        <w:rPr>
-          <w:rFonts w:ascii="Times-Roman" w:hAnsi="Times-Roman" w:cs="Times-Roman"/>
-        </w:rPr>
-        <w:t>Based on the previous sample, add the html 5 viedo player.</w:t>
-      </w:r>
-    </w:p>
-    <w:p>
-      <w:pPr>
-        <w:pStyle w:val="ListParagraph"/>
-        <w:rPr>
-          <w:rFonts w:ascii="Times-Roman" w:hAnsi="Times-Roman" w:cs="Times-Roman"/>
-        </w:rPr>
-      </w:pPr>
-      <w:r>
-        <w:rPr>
-          <w:rFonts w:ascii="Times-Roman" w:hAnsi="Times-Roman" w:cs="Times-Roman"/>
-          <w:noProof/>
-          <w:lang w:eastAsia="zh-CN"/>
-        </w:rPr>
-        <w:drawing>
-          <wp:inline distT="0" distB="0" distL="0" distR="0" wp14:anchorId="0C74B440" wp14:editId="42EEBD72">
-            <wp:extent cx="5470829" cy="4737878"/>
-            <wp:effectExtent l="0" t="0" r="0" b="5715"/>
-            <wp:docPr id="1" name="Picture 1"/>
-            <wp:cNvGraphicFramePr>
-              <a:graphicFrameLocks xmlns:a="http://schemas.openxmlformats.org/drawingml/2006/main" noChangeAspect="1"/>
-            </wp:cNvGraphicFramePr>
-            <a:graphic xmlns:a="http://schemas.openxmlformats.org/drawingml/2006/main">
-              <a:graphicData uri="http://schemas.openxmlformats.org/drawingml/2006/picture">
-                <pic:pic xmlns:pic="http://schemas.openxmlformats.org/drawingml/2006/picture">
-                  <pic:nvPicPr>
-                    <pic:cNvPr id="1" name=""/>
-                    <pic:cNvPicPr/>
-                  </pic:nvPicPr>
-                  <pic:blipFill>
-                    <a:blip r:embed="rId19"/>
-                    <a:stretch>
-                      <a:fillRect/>
-                    </a:stretch>
-                  </pic:blipFill>
-                  <pic:spPr>
-                    <a:xfrm>
-                      <a:off x="0" y="0"/>
-                      <a:ext cx="5477473" cy="4743632"/>
-                    </a:xfrm>
-                    <a:prstGeom prst="rect">
-                      <a:avLst/>
-                    </a:prstGeom>
-                  </pic:spPr>
-                </pic:pic>
-              </a:graphicData>
-            </a:graphic>
-          </wp:inline>
-        </w:drawing>
-      </w:r>
-    </w:p>
-    <w:p>
-      <w:pPr>
-        <w:pStyle w:val="ListParagraph"/>
-        <w:numPr>
-          <w:ilvl w:val="0"/>
-          <w:numId w:val="11"/>
-        </w:numPr>
-        <w:outlineLvl w:val="0"/>
-        <w:rPr>
-          <w:rFonts w:ascii="Times-Roman" w:hAnsi="Times-Roman" w:cs="Times-Roman"/>
-          <w:b/>
-          <w:sz w:val="28"/>
-          <w:szCs w:val="28"/>
-        </w:rPr>
-      </w:pPr>
-      <w:r>
-        <w:rPr>
-          <w:rFonts w:ascii="Times-Roman" w:hAnsi="Times-Roman" w:cs="Times-Roman"/>
-          <w:b/>
-          <w:sz w:val="28"/>
-          <w:szCs w:val="28"/>
-        </w:rPr>
-        <w:lastRenderedPageBreak/>
-        <w:t>Conclusion</w:t>
-      </w:r>
-    </w:p>
-    <w:p>
-      <w:pPr>
-        <w:pStyle w:val="ListParagraph"/>
-        <w:outlineLvl w:val="0"/>
-        <w:rPr>
-          <w:rFonts w:ascii="Times-Roman" w:hAnsi="Times-Roman" w:cs="Times-Roman"/>
-        </w:rPr>
-      </w:pPr>
-      <w:r>
-        <w:rPr>
-          <w:rFonts w:ascii="Times-Roman" w:hAnsi="Times-Roman" w:cs="Times-Roman"/>
-        </w:rPr>
-        <w:t>Cross-platform</w:t>
-      </w:r>
-    </w:p>
-    <w:p>
-      <w:pPr>
-        <w:pStyle w:val="ListParagraph"/>
-        <w:outlineLvl w:val="0"/>
-        <w:rPr>
-          <w:rFonts w:ascii="Times-Roman" w:hAnsi="Times-Roman" w:cs="Times-Roman"/>
-        </w:rPr>
-      </w:pPr>
-      <w:r>
-        <w:rPr>
-          <w:rFonts w:ascii="Times-Roman" w:hAnsi="Times-Roman" w:cs="Times-Roman"/>
-        </w:rPr>
-        <w:t>Without install flash player, Silverlight.</w:t>
-      </w:r>
-    </w:p>
-    <w:p>
-      <w:pPr>
-        <w:pStyle w:val="ListParagraph"/>
-        <w:outlineLvl w:val="0"/>
-        <w:rPr>
-          <w:rFonts w:ascii="Times-Roman" w:hAnsi="Times-Roman" w:cs="Times-Roman"/>
-        </w:rPr>
-      </w:pPr>
+        <w:rPr>
+          <w:rFonts w:ascii="Times-Roman" w:hAnsi="Times-Roman" w:cs="Times-Roman"/>
+        </w:rPr>
+      </w:pPr>
+      <w:r>
+        <w:rPr>
+          <w:rFonts w:ascii="Times-Roman" w:hAnsi="Times-Roman" w:cs="Times-Roman"/>
+        </w:rPr>
+        <w:t>This player is web based, no installation on client’s machine is required. Besides, this course player is based on HTML5, so it can be accessed in different web browsers and on different platforms. No need to install extra plugin in web browser, such as flash player or Silverlight.</w:t>
+      </w:r>
     </w:p>
     <w:p>
       <w:pPr>
@@ -1868,6 +1785,119 @@
     </w:lvl>
   </w:abstractNum>
   <w:abstractNum w:abstractNumId="3" w15:restartNumberingAfterBreak="0">
+    <w:nsid w:val="09384DD7"/>
+    <w:multiLevelType w:val="hybridMultilevel"/>
+    <w:tmpl w:val="01A2F98C"/>
+    <w:lvl w:ilvl="0" w:tplc="04090001">
+      <w:start w:val="1"/>
+      <w:numFmt w:val="bullet"/>
+      <w:lvlText w:val=""/>
+      <w:lvlJc w:val="left"/>
+      <w:pPr>
+        <w:ind w:left="1080" w:hanging="360"/>
+      </w:pPr>
+      <w:rPr>
+        <w:rFonts w:ascii="Symbol" w:hAnsi="Symbol" w:hint="default"/>
+      </w:rPr>
+    </w:lvl>
+    <w:lvl w:ilvl="1" w:tplc="04090003" w:tentative="1">
+      <w:start w:val="1"/>
+      <w:numFmt w:val="bullet"/>
+      <w:lvlText w:val="o"/>
+      <w:lvlJc w:val="left"/>
+      <w:pPr>
+        <w:ind w:left="1800" w:hanging="360"/>
+      </w:pPr>
+      <w:rPr>
+        <w:rFonts w:ascii="Courier New" w:hAnsi="Courier New" w:cs="Courier New" w:hint="default"/>
+      </w:rPr>
+    </w:lvl>
+    <w:lvl w:ilvl="2" w:tplc="04090005" w:tentative="1">
+      <w:start w:val="1"/>
+      <w:numFmt w:val="bullet"/>
+      <w:lvlText w:val=""/>
+      <w:lvlJc w:val="left"/>
+      <w:pPr>
+        <w:ind w:left="2520" w:hanging="360"/>
+      </w:pPr>
+      <w:rPr>
+        <w:rFonts w:ascii="Wingdings" w:hAnsi="Wingdings" w:hint="default"/>
+      </w:rPr>
+    </w:lvl>
+    <w:lvl w:ilvl="3" w:tplc="04090001" w:tentative="1">
+      <w:start w:val="1"/>
+      <w:numFmt w:val="bullet"/>
+      <w:lvlText w:val=""/>
+      <w:lvlJc w:val="left"/>
+      <w:pPr>
+        <w:ind w:left="3240" w:hanging="360"/>
+      </w:pPr>
+      <w:rPr>
+        <w:rFonts w:ascii="Symbol" w:hAnsi="Symbol" w:hint="default"/>
+      </w:rPr>
+    </w:lvl>
+    <w:lvl w:ilvl="4" w:tplc="04090003" w:tentative="1">
+      <w:start w:val="1"/>
+      <w:numFmt w:val="bullet"/>
+      <w:lvlText w:val="o"/>
+      <w:lvlJc w:val="left"/>
+      <w:pPr>
+        <w:ind w:left="3960" w:hanging="360"/>
+      </w:pPr>
+      <w:rPr>
+        <w:rFonts w:ascii="Courier New" w:hAnsi="Courier New" w:cs="Courier New" w:hint="default"/>
+      </w:rPr>
+    </w:lvl>
+    <w:lvl w:ilvl="5" w:tplc="04090005" w:tentative="1">
+      <w:start w:val="1"/>
+      <w:numFmt w:val="bullet"/>
+      <w:lvlText w:val=""/>
+      <w:lvlJc w:val="left"/>
+      <w:pPr>
+        <w:ind w:left="4680" w:hanging="360"/>
+      </w:pPr>
+      <w:rPr>
+        <w:rFonts w:ascii="Wingdings" w:hAnsi="Wingdings" w:hint="default"/>
+      </w:rPr>
+    </w:lvl>
+    <w:lvl w:ilvl="6" w:tplc="04090001" w:tentative="1">
+      <w:start w:val="1"/>
+      <w:numFmt w:val="bullet"/>
+      <w:lvlText w:val=""/>
+      <w:lvlJc w:val="left"/>
+      <w:pPr>
+        <w:ind w:left="5400" w:hanging="360"/>
+      </w:pPr>
+      <w:rPr>
+        <w:rFonts w:ascii="Symbol" w:hAnsi="Symbol" w:hint="default"/>
+      </w:rPr>
+    </w:lvl>
+    <w:lvl w:ilvl="7" w:tplc="04090003" w:tentative="1">
+      <w:start w:val="1"/>
+      <w:numFmt w:val="bullet"/>
+      <w:lvlText w:val="o"/>
+      <w:lvlJc w:val="left"/>
+      <w:pPr>
+        <w:ind w:left="6120" w:hanging="360"/>
+      </w:pPr>
+      <w:rPr>
+        <w:rFonts w:ascii="Courier New" w:hAnsi="Courier New" w:cs="Courier New" w:hint="default"/>
+      </w:rPr>
+    </w:lvl>
+    <w:lvl w:ilvl="8" w:tplc="04090005" w:tentative="1">
+      <w:start w:val="1"/>
+      <w:numFmt w:val="bullet"/>
+      <w:lvlText w:val=""/>
+      <w:lvlJc w:val="left"/>
+      <w:pPr>
+        <w:ind w:left="6840" w:hanging="360"/>
+      </w:pPr>
+      <w:rPr>
+        <w:rFonts w:ascii="Wingdings" w:hAnsi="Wingdings" w:hint="default"/>
+      </w:rPr>
+    </w:lvl>
+  </w:abstractNum>
+  <w:abstractNum w:abstractNumId="4" w15:restartNumberingAfterBreak="0">
     <w:nsid w:val="0A9F2409"/>
     <w:multiLevelType w:val="multilevel"/>
     <w:tmpl w:val="F9224A60"/>
@@ -1988,7 +2018,7 @@
       </w:rPr>
     </w:lvl>
   </w:abstractNum>
-  <w:abstractNum w:abstractNumId="4" w15:restartNumberingAfterBreak="0">
+  <w:abstractNum w:abstractNumId="5" w15:restartNumberingAfterBreak="0">
     <w:nsid w:val="0FBA7639"/>
     <w:multiLevelType w:val="multilevel"/>
     <w:tmpl w:val="0409001F"/>
@@ -2074,7 +2104,7 @@
       </w:pPr>
     </w:lvl>
   </w:abstractNum>
-  <w:abstractNum w:abstractNumId="5" w15:restartNumberingAfterBreak="0">
+  <w:abstractNum w:abstractNumId="6" w15:restartNumberingAfterBreak="0">
     <w:nsid w:val="1095633B"/>
     <w:multiLevelType w:val="hybridMultilevel"/>
     <w:tmpl w:val="559A8E60"/>
@@ -2163,7 +2193,7 @@
       </w:pPr>
     </w:lvl>
   </w:abstractNum>
-  <w:abstractNum w:abstractNumId="6" w15:restartNumberingAfterBreak="0">
+  <w:abstractNum w:abstractNumId="7" w15:restartNumberingAfterBreak="0">
     <w:nsid w:val="1487360F"/>
     <w:multiLevelType w:val="multilevel"/>
     <w:tmpl w:val="16E0FC78"/>
@@ -2284,7 +2314,7 @@
       </w:rPr>
     </w:lvl>
   </w:abstractNum>
-  <w:abstractNum w:abstractNumId="7" w15:restartNumberingAfterBreak="0">
+  <w:abstractNum w:abstractNumId="8" w15:restartNumberingAfterBreak="0">
     <w:nsid w:val="1C7E3972"/>
     <w:multiLevelType w:val="hybridMultilevel"/>
     <w:tmpl w:val="2FD43CC2"/>
@@ -2397,7 +2427,7 @@
       </w:rPr>
     </w:lvl>
   </w:abstractNum>
-  <w:abstractNum w:abstractNumId="8" w15:restartNumberingAfterBreak="0">
+  <w:abstractNum w:abstractNumId="9" w15:restartNumberingAfterBreak="0">
     <w:nsid w:val="263D31E8"/>
     <w:multiLevelType w:val="hybridMultilevel"/>
     <w:tmpl w:val="B6242D04"/>
@@ -2483,7 +2513,7 @@
       </w:pPr>
     </w:lvl>
   </w:abstractNum>
-  <w:abstractNum w:abstractNumId="9" w15:restartNumberingAfterBreak="0">
+  <w:abstractNum w:abstractNumId="10" w15:restartNumberingAfterBreak="0">
     <w:nsid w:val="283A72BC"/>
     <w:multiLevelType w:val="multilevel"/>
     <w:tmpl w:val="0409001F"/>
@@ -2569,7 +2599,7 @@
       </w:pPr>
     </w:lvl>
   </w:abstractNum>
-  <w:abstractNum w:abstractNumId="10" w15:restartNumberingAfterBreak="0">
+  <w:abstractNum w:abstractNumId="11" w15:restartNumberingAfterBreak="0">
     <w:nsid w:val="28D10948"/>
     <w:multiLevelType w:val="hybridMultilevel"/>
     <w:tmpl w:val="7A34991C"/>
@@ -2682,7 +2712,7 @@
       </w:rPr>
     </w:lvl>
   </w:abstractNum>
-  <w:abstractNum w:abstractNumId="11" w15:restartNumberingAfterBreak="0">
+  <w:abstractNum w:abstractNumId="12" w15:restartNumberingAfterBreak="0">
     <w:nsid w:val="2B5928BB"/>
     <w:multiLevelType w:val="multilevel"/>
     <w:tmpl w:val="0409001D"/>
@@ -2771,7 +2801,7 @@
       </w:pPr>
     </w:lvl>
   </w:abstractNum>
-  <w:abstractNum w:abstractNumId="12" w15:restartNumberingAfterBreak="0">
+  <w:abstractNum w:abstractNumId="13" w15:restartNumberingAfterBreak="0">
     <w:nsid w:val="2D9E4101"/>
     <w:multiLevelType w:val="hybridMultilevel"/>
     <w:tmpl w:val="2B72071C"/>
@@ -2884,7 +2914,7 @@
       </w:rPr>
     </w:lvl>
   </w:abstractNum>
-  <w:abstractNum w:abstractNumId="13" w15:restartNumberingAfterBreak="0">
+  <w:abstractNum w:abstractNumId="14" w15:restartNumberingAfterBreak="0">
     <w:nsid w:val="3EB849C3"/>
     <w:multiLevelType w:val="multilevel"/>
     <w:tmpl w:val="16E0FC78"/>
@@ -3005,7 +3035,7 @@
       </w:rPr>
     </w:lvl>
   </w:abstractNum>
-  <w:abstractNum w:abstractNumId="14" w15:restartNumberingAfterBreak="0">
+  <w:abstractNum w:abstractNumId="15" w15:restartNumberingAfterBreak="0">
     <w:nsid w:val="4421569F"/>
     <w:multiLevelType w:val="hybridMultilevel"/>
     <w:tmpl w:val="559A8E60"/>
@@ -3094,7 +3124,7 @@
       </w:pPr>
     </w:lvl>
   </w:abstractNum>
-  <w:abstractNum w:abstractNumId="15" w15:restartNumberingAfterBreak="0">
+  <w:abstractNum w:abstractNumId="16" w15:restartNumberingAfterBreak="0">
     <w:nsid w:val="44496287"/>
     <w:multiLevelType w:val="hybridMultilevel"/>
     <w:tmpl w:val="2D2659CC"/>
@@ -3207,7 +3237,7 @@
       </w:rPr>
     </w:lvl>
   </w:abstractNum>
-  <w:abstractNum w:abstractNumId="16" w15:restartNumberingAfterBreak="0">
+  <w:abstractNum w:abstractNumId="17" w15:restartNumberingAfterBreak="0">
     <w:nsid w:val="45C26D3D"/>
     <w:multiLevelType w:val="hybridMultilevel"/>
     <w:tmpl w:val="5A4A365E"/>
@@ -3296,7 +3326,7 @@
       </w:pPr>
     </w:lvl>
   </w:abstractNum>
-  <w:abstractNum w:abstractNumId="17" w15:restartNumberingAfterBreak="0">
+  <w:abstractNum w:abstractNumId="18" w15:restartNumberingAfterBreak="0">
     <w:nsid w:val="489E0FCF"/>
     <w:multiLevelType w:val="multilevel"/>
     <w:tmpl w:val="3F4A6110"/>
@@ -3409,7 +3439,7 @@
       </w:rPr>
     </w:lvl>
   </w:abstractNum>
-  <w:abstractNum w:abstractNumId="18" w15:restartNumberingAfterBreak="0">
+  <w:abstractNum w:abstractNumId="19" w15:restartNumberingAfterBreak="0">
     <w:nsid w:val="498F49E1"/>
     <w:multiLevelType w:val="hybridMultilevel"/>
     <w:tmpl w:val="161CA1A8"/>
@@ -3522,7 +3552,7 @@
       </w:rPr>
     </w:lvl>
   </w:abstractNum>
-  <w:abstractNum w:abstractNumId="19" w15:restartNumberingAfterBreak="0">
+  <w:abstractNum w:abstractNumId="20" w15:restartNumberingAfterBreak="0">
     <w:nsid w:val="4B86143D"/>
     <w:multiLevelType w:val="hybridMultilevel"/>
     <w:tmpl w:val="55C25324"/>
@@ -3611,7 +3641,7 @@
       </w:pPr>
     </w:lvl>
   </w:abstractNum>
-  <w:abstractNum w:abstractNumId="20" w15:restartNumberingAfterBreak="0">
+  <w:abstractNum w:abstractNumId="21" w15:restartNumberingAfterBreak="0">
     <w:nsid w:val="51A3187F"/>
     <w:multiLevelType w:val="hybridMultilevel"/>
     <w:tmpl w:val="D1D67774"/>
@@ -3724,7 +3754,7 @@
       </w:rPr>
     </w:lvl>
   </w:abstractNum>
-  <w:abstractNum w:abstractNumId="21" w15:restartNumberingAfterBreak="0">
+  <w:abstractNum w:abstractNumId="22" w15:restartNumberingAfterBreak="0">
     <w:nsid w:val="592648D0"/>
     <w:multiLevelType w:val="hybridMultilevel"/>
     <w:tmpl w:val="546E84EA"/>
@@ -3813,7 +3843,7 @@
       </w:pPr>
     </w:lvl>
   </w:abstractNum>
-  <w:abstractNum w:abstractNumId="22" w15:restartNumberingAfterBreak="0">
+  <w:abstractNum w:abstractNumId="23" w15:restartNumberingAfterBreak="0">
     <w:nsid w:val="5A803181"/>
     <w:multiLevelType w:val="hybridMultilevel"/>
     <w:tmpl w:val="30FA5422"/>
@@ -3902,7 +3932,7 @@
       </w:pPr>
     </w:lvl>
   </w:abstractNum>
-  <w:abstractNum w:abstractNumId="23" w15:restartNumberingAfterBreak="0">
+  <w:abstractNum w:abstractNumId="24" w15:restartNumberingAfterBreak="0">
     <w:nsid w:val="5B860015"/>
     <w:multiLevelType w:val="hybridMultilevel"/>
     <w:tmpl w:val="49BAD68A"/>
@@ -3991,7 +4021,7 @@
       </w:pPr>
     </w:lvl>
   </w:abstractNum>
-  <w:abstractNum w:abstractNumId="24" w15:restartNumberingAfterBreak="0">
+  <w:abstractNum w:abstractNumId="25" w15:restartNumberingAfterBreak="0">
     <w:nsid w:val="648B6F34"/>
     <w:multiLevelType w:val="hybridMultilevel"/>
     <w:tmpl w:val="B9B84C70"/>
@@ -4104,7 +4134,93 @@
       </w:rPr>
     </w:lvl>
   </w:abstractNum>
-  <w:abstractNum w:abstractNumId="25" w15:restartNumberingAfterBreak="0">
+  <w:abstractNum w:abstractNumId="26" w15:restartNumberingAfterBreak="0">
+    <w:nsid w:val="68026057"/>
+    <w:multiLevelType w:val="hybridMultilevel"/>
+    <w:tmpl w:val="6D26EDB2"/>
+    <w:lvl w:ilvl="0" w:tplc="04090011">
+      <w:start w:val="1"/>
+      <w:numFmt w:val="decimal"/>
+      <w:lvlText w:val="%1)"/>
+      <w:lvlJc w:val="left"/>
+      <w:pPr>
+        <w:ind w:left="1080" w:hanging="360"/>
+      </w:pPr>
+    </w:lvl>
+    <w:lvl w:ilvl="1" w:tplc="04090019" w:tentative="1">
+      <w:start w:val="1"/>
+      <w:numFmt w:val="lowerLetter"/>
+      <w:lvlText w:val="%2."/>
+      <w:lvlJc w:val="left"/>
+      <w:pPr>
+        <w:ind w:left="1800" w:hanging="360"/>
+      </w:pPr>
+    </w:lvl>
+    <w:lvl w:ilvl="2" w:tplc="0409001B" w:tentative="1">
+      <w:start w:val="1"/>
+      <w:numFmt w:val="lowerRoman"/>
+      <w:lvlText w:val="%3."/>
+      <w:lvlJc w:val="right"/>
+      <w:pPr>
+        <w:ind w:left="2520" w:hanging="180"/>
+      </w:pPr>
+    </w:lvl>
+    <w:lvl w:ilvl="3" w:tplc="0409000F" w:tentative="1">
+      <w:start w:val="1"/>
+      <w:numFmt w:val="decimal"/>
+      <w:lvlText w:val="%4."/>
+      <w:lvlJc w:val="left"/>
+      <w:pPr>
+        <w:ind w:left="3240" w:hanging="360"/>
+      </w:pPr>
+    </w:lvl>
+    <w:lvl w:ilvl="4" w:tplc="04090019" w:tentative="1">
+      <w:start w:val="1"/>
+      <w:numFmt w:val="lowerLetter"/>
+      <w:lvlText w:val="%5."/>
+      <w:lvlJc w:val="left"/>
+      <w:pPr>
+        <w:ind w:left="3960" w:hanging="360"/>
+      </w:pPr>
+    </w:lvl>
+    <w:lvl w:ilvl="5" w:tplc="0409001B" w:tentative="1">
+      <w:start w:val="1"/>
+      <w:numFmt w:val="lowerRoman"/>
+      <w:lvlText w:val="%6."/>
+      <w:lvlJc w:val="right"/>
+      <w:pPr>
+        <w:ind w:left="4680" w:hanging="180"/>
+      </w:pPr>
+    </w:lvl>
+    <w:lvl w:ilvl="6" w:tplc="0409000F" w:tentative="1">
+      <w:start w:val="1"/>
+      <w:numFmt w:val="decimal"/>
+      <w:lvlText w:val="%7."/>
+      <w:lvlJc w:val="left"/>
+      <w:pPr>
+        <w:ind w:left="5400" w:hanging="360"/>
+      </w:pPr>
+    </w:lvl>
+    <w:lvl w:ilvl="7" w:tplc="04090019" w:tentative="1">
+      <w:start w:val="1"/>
+      <w:numFmt w:val="lowerLetter"/>
+      <w:lvlText w:val="%8."/>
+      <w:lvlJc w:val="left"/>
+      <w:pPr>
+        <w:ind w:left="6120" w:hanging="360"/>
+      </w:pPr>
+    </w:lvl>
+    <w:lvl w:ilvl="8" w:tplc="0409001B" w:tentative="1">
+      <w:start w:val="1"/>
+      <w:numFmt w:val="lowerRoman"/>
+      <w:lvlText w:val="%9."/>
+      <w:lvlJc w:val="right"/>
+      <w:pPr>
+        <w:ind w:left="6840" w:hanging="180"/>
+      </w:pPr>
+    </w:lvl>
+  </w:abstractNum>
+  <w:abstractNum w:abstractNumId="27" w15:restartNumberingAfterBreak="0">
     <w:nsid w:val="68B36910"/>
     <w:multiLevelType w:val="hybridMultilevel"/>
     <w:tmpl w:val="559A8E60"/>
@@ -4193,7 +4309,7 @@
       </w:pPr>
     </w:lvl>
   </w:abstractNum>
-  <w:abstractNum w:abstractNumId="26" w15:restartNumberingAfterBreak="0">
+  <w:abstractNum w:abstractNumId="28" w15:restartNumberingAfterBreak="0">
     <w:nsid w:val="6A767C24"/>
     <w:multiLevelType w:val="hybridMultilevel"/>
     <w:tmpl w:val="9BDCAC36"/>
@@ -4306,7 +4422,7 @@
       </w:rPr>
     </w:lvl>
   </w:abstractNum>
-  <w:abstractNum w:abstractNumId="27" w15:restartNumberingAfterBreak="0">
+  <w:abstractNum w:abstractNumId="29" w15:restartNumberingAfterBreak="0">
     <w:nsid w:val="71D54F5D"/>
     <w:multiLevelType w:val="hybridMultilevel"/>
     <w:tmpl w:val="B768C922"/>
@@ -4420,88 +4536,94 @@
     </w:lvl>
   </w:abstractNum>
   <w:num w:numId="1">
-    <w:abstractNumId w:val="11"/>
+    <w:abstractNumId w:val="12"/>
   </w:num>
   <w:num w:numId="2">
-    <w:abstractNumId w:val="12"/>
+    <w:abstractNumId w:val="13"/>
   </w:num>
   <w:num w:numId="3">
-    <w:abstractNumId w:val="27"/>
+    <w:abstractNumId w:val="29"/>
   </w:num>
   <w:num w:numId="4">
-    <w:abstractNumId w:val="26"/>
+    <w:abstractNumId w:val="28"/>
   </w:num>
   <w:num w:numId="5">
-    <w:abstractNumId w:val="8"/>
+    <w:abstractNumId w:val="9"/>
   </w:num>
   <w:num w:numId="6">
-    <w:abstractNumId w:val="23"/>
+    <w:abstractNumId w:val="24"/>
   </w:num>
   <w:num w:numId="7">
-    <w:abstractNumId w:val="20"/>
+    <w:abstractNumId w:val="21"/>
   </w:num>
   <w:num w:numId="8">
-    <w:abstractNumId w:val="24"/>
+    <w:abstractNumId w:val="25"/>
   </w:num>
   <w:num w:numId="9">
     <w:abstractNumId w:val="1"/>
   </w:num>
   <w:num w:numId="10">
-    <w:abstractNumId w:val="7"/>
+    <w:abstractNumId w:val="8"/>
   </w:num>
   <w:num w:numId="11">
-    <w:abstractNumId w:val="3"/>
+    <w:abstractNumId w:val="4"/>
   </w:num>
   <w:num w:numId="12">
-    <w:abstractNumId w:val="22"/>
+    <w:abstractNumId w:val="23"/>
   </w:num>
   <w:num w:numId="13">
-    <w:abstractNumId w:val="17"/>
+    <w:abstractNumId w:val="18"/>
   </w:num>
   <w:num w:numId="14">
     <w:abstractNumId w:val="0"/>
   </w:num>
   <w:num w:numId="15">
+    <w:abstractNumId w:val="20"/>
+  </w:num>
+  <w:num w:numId="16">
+    <w:abstractNumId w:val="22"/>
+  </w:num>
+  <w:num w:numId="17">
     <w:abstractNumId w:val="19"/>
   </w:num>
-  <w:num w:numId="16">
-    <w:abstractNumId w:val="21"/>
+  <w:num w:numId="18">
+    <w:abstractNumId w:val="11"/>
   </w:num>
-  <w:num w:numId="17">
-    <w:abstractNumId w:val="18"/>
+  <w:num w:numId="19">
+    <w:abstractNumId w:val="16"/>
   </w:num>
-  <w:num w:numId="18">
+  <w:num w:numId="20">
     <w:abstractNumId w:val="10"/>
   </w:num>
-  <w:num w:numId="19">
-    <w:abstractNumId w:val="15"/>
-  </w:num>
-  <w:num w:numId="20">
-    <w:abstractNumId w:val="9"/>
-  </w:num>
   <w:num w:numId="21">
-    <w:abstractNumId w:val="4"/>
+    <w:abstractNumId w:val="5"/>
   </w:num>
   <w:num w:numId="22">
-    <w:abstractNumId w:val="16"/>
+    <w:abstractNumId w:val="17"/>
   </w:num>
   <w:num w:numId="23">
-    <w:abstractNumId w:val="13"/>
+    <w:abstractNumId w:val="14"/>
   </w:num>
   <w:num w:numId="24">
-    <w:abstractNumId w:val="25"/>
+    <w:abstractNumId w:val="27"/>
   </w:num>
   <w:num w:numId="25">
-    <w:abstractNumId w:val="5"/>
+    <w:abstractNumId w:val="6"/>
   </w:num>
   <w:num w:numId="26">
-    <w:abstractNumId w:val="6"/>
+    <w:abstractNumId w:val="7"/>
   </w:num>
   <w:num w:numId="27">
     <w:abstractNumId w:val="2"/>
   </w:num>
   <w:num w:numId="28">
-    <w:abstractNumId w:val="14"/>
+    <w:abstractNumId w:val="15"/>
+  </w:num>
+  <w:num w:numId="29">
+    <w:abstractNumId w:val="3"/>
+  </w:num>
+  <w:num w:numId="30">
+    <w:abstractNumId w:val="26"/>
   </w:num>
 </w:numbering>
 </file>
@@ -5081,7 +5203,7 @@
         <a:sysClr val="windowText" lastClr="000000"/>
       </a:dk1>
       <a:lt1>
-        <a:sysClr val="window" lastClr="FFFFFF"/>
+        <a:sysClr val="window" lastClr="CCE8CF"/>
       </a:lt1>
       <a:dk2>
         <a:srgbClr val="44546A"/>

</xml_diff>